<commit_message>
Update WiredSpace Project Plan.docx
</commit_message>
<xml_diff>
--- a/Documents/WiredSpace Project Plan.docx
+++ b/Documents/WiredSpace Project Plan.docx
@@ -1,8 +1,14 @@
 
 <file path=word/document.xml><?xml version="1.0" encoding="utf-8"?>
-<w:document xmlns:wpc="http://schemas.microsoft.com/office/word/2010/wordprocessingCanvas" xmlns:cx="http://schemas.microsoft.com/office/drawing/2014/chartex" xmlns:cx1="http://schemas.microsoft.com/office/drawing/2015/9/8/chartex" xmlns:cx2="http://schemas.microsoft.com/office/drawing/2015/10/21/chartex" xmlns:cx3="http://schemas.microsoft.com/office/drawing/2016/5/9/chartex" xmlns:cx4="http://schemas.microsoft.com/office/drawing/2016/5/10/chartex" xmlns:cx5="http://schemas.microsoft.com/office/drawing/2016/5/11/chartex" xmlns:cx6="http://schemas.microsoft.com/office/drawing/2016/5/12/chartex" xmlns:cx7="http://schemas.microsoft.com/office/drawing/2016/5/13/chartex" xmlns:cx8="http://schemas.microsoft.com/office/drawing/2016/5/14/chartex" xmlns:mc="http://schemas.openxmlformats.org/markup-compatibility/2006" xmlns:aink="http://schemas.microsoft.com/office/drawing/2016/ink" xmlns:am3d="http://schemas.microsoft.com/office/drawing/2017/model3d" xmlns:o="urn:schemas-microsoft-com:office:office" xmlns:oel="http://schemas.microsoft.com/office/2019/extlst" xmlns:r="http://schemas.openxmlformats.org/officeDocument/2006/relationships" xmlns:m="http://schemas.openxmlformats.org/officeDocument/2006/math" xmlns:v="urn:schemas-microsoft-com:vml" xmlns:wp14="http://schemas.microsoft.com/office/word/2010/wordprocessingDrawing" xmlns:wp="http://schemas.openxmlformats.org/drawingml/2006/wordprocessingDrawing" xmlns:w10="urn:schemas-microsoft-com:office:word" xmlns:w="http://schemas.openxmlformats.org/wordprocessingml/2006/main" xmlns:w14="http://schemas.microsoft.com/office/word/2010/wordml" xmlns:w15="http://schemas.microsoft.com/office/word/2012/wordml" xmlns:w16cex="http://schemas.microsoft.com/office/word/2018/wordml/cex" xmlns:w16cid="http://schemas.microsoft.com/office/word/2016/wordml/cid" xmlns:w16="http://schemas.microsoft.com/office/word/2018/wordml" xmlns:w16du="http://schemas.microsoft.com/office/word/2023/wordml/word16du" xmlns:w16sdtdh="http://schemas.microsoft.com/office/word/2020/wordml/sdtdatahash" xmlns:w16sdtfl="http://schemas.microsoft.com/office/word/2024/wordml/sdtformatlock" xmlns:w16se="http://schemas.microsoft.com/office/word/2015/wordml/symex" xmlns:wpg="http://schemas.microsoft.com/office/word/2010/wordprocessingGroup" xmlns:wpi="http://schemas.microsoft.com/office/word/2010/wordprocessingInk" xmlns:wne="http://schemas.microsoft.com/office/word/2006/wordml" xmlns:wps="http://schemas.microsoft.com/office/word/2010/wordprocessingShape" mc:Ignorable="w14 w15 w16se w16cid w16 w16cex w16sdtdh w16sdtfl w16du wp14">
+<w:document xmlns:wpc="http://schemas.microsoft.com/office/word/2010/wordprocessingCanvas" xmlns:cx="http://schemas.microsoft.com/office/drawing/2014/chartex" xmlns:cx1="http://schemas.microsoft.com/office/drawing/2015/9/8/chartex" xmlns:cx2="http://schemas.microsoft.com/office/drawing/2015/10/21/chartex" xmlns:cx3="http://schemas.microsoft.com/office/drawing/2016/5/9/chartex" xmlns:cx4="http://schemas.microsoft.com/office/drawing/2016/5/10/chartex" xmlns:cx5="http://schemas.microsoft.com/office/drawing/2016/5/11/chartex" xmlns:cx6="http://schemas.microsoft.com/office/drawing/2016/5/12/chartex" xmlns:cx7="http://schemas.microsoft.com/office/drawing/2016/5/13/chartex" xmlns:cx8="http://schemas.microsoft.com/office/drawing/2016/5/14/chartex" xmlns:mc="http://schemas.openxmlformats.org/markup-compatibility/2006" xmlns:aink="http://schemas.microsoft.com/office/drawing/2016/ink" xmlns:am3d="http://schemas.microsoft.com/office/drawing/2017/model3d" xmlns:o="urn:schemas-microsoft-com:office:office" xmlns:r="http://schemas.openxmlformats.org/officeDocument/2006/relationships" xmlns:m="http://schemas.openxmlformats.org/officeDocument/2006/math" xmlns:v="urn:schemas-microsoft-com:vml" xmlns:wp14="http://schemas.microsoft.com/office/word/2010/wordprocessingDrawing" xmlns:wp="http://schemas.openxmlformats.org/drawingml/2006/wordprocessingDrawing" xmlns:w10="urn:schemas-microsoft-com:office:word" xmlns:w="http://schemas.openxmlformats.org/wordprocessingml/2006/main" xmlns:w14="http://schemas.microsoft.com/office/word/2010/wordml" xmlns:w15="http://schemas.microsoft.com/office/word/2012/wordml" xmlns:w16cex="http://schemas.microsoft.com/office/word/2018/wordml/cex" xmlns:w16cid="http://schemas.microsoft.com/office/word/2016/wordml/cid" xmlns:w16="http://schemas.microsoft.com/office/word/2018/wordml" xmlns:w16sdtdh="http://schemas.microsoft.com/office/word/2020/wordml/sdtdatahash" xmlns:w16se="http://schemas.microsoft.com/office/word/2015/wordml/symex" xmlns:wpg="http://schemas.microsoft.com/office/word/2010/wordprocessingGroup" xmlns:wpi="http://schemas.microsoft.com/office/word/2010/wordprocessingInk" xmlns:wne="http://schemas.microsoft.com/office/word/2006/wordml" xmlns:wps="http://schemas.microsoft.com/office/word/2010/wordprocessingShape" mc:Ignorable="w14 w15 w16se w16cid w16 w16cex w16sdtdh wp14">
   <w:body>
-    <w:p/>
+    <w:p>
+      <w:pPr>
+        <w:rPr>
+          <w:lang w:val="en-US"/>
+        </w:rPr>
+      </w:pPr>
+    </w:p>
     <w:p/>
     <w:p/>
     <w:p/>
@@ -129,7 +135,7 @@
           </w:tcPr>
           <w:p>
             <w:pPr>
-              <w:pStyle w:val="a7"/>
+              <w:pStyle w:val="NoSpacing"/>
               <w:rPr>
                 <w:rFonts w:cs="Arial"/>
                 <w:b/>
@@ -215,7 +221,7 @@
           </w:tcPr>
           <w:p>
             <w:pPr>
-              <w:pStyle w:val="a7"/>
+              <w:pStyle w:val="NoSpacing"/>
               <w:rPr>
                 <w:rFonts w:cs="Arial"/>
                 <w:b/>
@@ -292,7 +298,7 @@
           </w:tcPr>
           <w:p>
             <w:pPr>
-              <w:pStyle w:val="a7"/>
+              <w:pStyle w:val="NoSpacing"/>
               <w:rPr>
                 <w:rFonts w:cs="Arial"/>
                 <w:b/>
@@ -378,7 +384,7 @@
           </w:tcPr>
           <w:p>
             <w:pPr>
-              <w:pStyle w:val="a7"/>
+              <w:pStyle w:val="NoSpacing"/>
               <w:rPr>
                 <w:rFonts w:cs="Arial"/>
                 <w:b/>
@@ -530,7 +536,7 @@
     </w:p>
     <w:p>
       <w:pPr>
-        <w:pStyle w:val="4"/>
+        <w:pStyle w:val="Heading4"/>
       </w:pPr>
       <w:r>
         <w:lastRenderedPageBreak/>
@@ -1143,7 +1149,7 @@
       <w:sdtContent>
         <w:p>
           <w:pPr>
-            <w:pStyle w:val="af2"/>
+            <w:pStyle w:val="TOCHeading"/>
           </w:pPr>
           <w:r>
             <w:t>Contents</w:t>
@@ -1151,7 +1157,7 @@
         </w:p>
         <w:p>
           <w:pPr>
-            <w:pStyle w:val="11"/>
+            <w:pStyle w:val="TOC1"/>
             <w:tabs>
               <w:tab w:val="left" w:pos="480"/>
             </w:tabs>
@@ -1177,7 +1183,7 @@
           <w:hyperlink w:anchor="_Toc191663719" w:history="1">
             <w:r>
               <w:rPr>
-                <w:rStyle w:val="af3"/>
+                <w:rStyle w:val="Hyperlink"/>
                 <w:noProof/>
               </w:rPr>
               <w:t>1.</w:t>
@@ -1196,7 +1202,7 @@
             </w:r>
             <w:r>
               <w:rPr>
-                <w:rStyle w:val="af3"/>
+                <w:rStyle w:val="Hyperlink"/>
                 <w:noProof/>
               </w:rPr>
               <w:t>Project assignment</w:t>
@@ -1253,7 +1259,7 @@
         </w:p>
         <w:p>
           <w:pPr>
-            <w:pStyle w:val="21"/>
+            <w:pStyle w:val="TOC2"/>
             <w:tabs>
               <w:tab w:val="left" w:pos="960"/>
             </w:tabs>
@@ -1270,7 +1276,7 @@
           <w:hyperlink w:anchor="_Toc191663720" w:history="1">
             <w:r>
               <w:rPr>
-                <w:rStyle w:val="af3"/>
+                <w:rStyle w:val="Hyperlink"/>
                 <w:noProof/>
                 <w14:scene3d>
                   <w14:camera w14:prst="orthographicFront"/>
@@ -1295,7 +1301,7 @@
             </w:r>
             <w:r>
               <w:rPr>
-                <w:rStyle w:val="af3"/>
+                <w:rStyle w:val="Hyperlink"/>
                 <w:noProof/>
               </w:rPr>
               <w:t>Context</w:t>
@@ -1352,7 +1358,7 @@
         </w:p>
         <w:p>
           <w:pPr>
-            <w:pStyle w:val="21"/>
+            <w:pStyle w:val="TOC2"/>
             <w:tabs>
               <w:tab w:val="left" w:pos="960"/>
             </w:tabs>
@@ -1369,7 +1375,7 @@
           <w:hyperlink w:anchor="_Toc191663721" w:history="1">
             <w:r>
               <w:rPr>
-                <w:rStyle w:val="af3"/>
+                <w:rStyle w:val="Hyperlink"/>
                 <w:noProof/>
                 <w14:scene3d>
                   <w14:camera w14:prst="orthographicFront"/>
@@ -1394,7 +1400,7 @@
             </w:r>
             <w:r>
               <w:rPr>
-                <w:rStyle w:val="af3"/>
+                <w:rStyle w:val="Hyperlink"/>
                 <w:noProof/>
               </w:rPr>
               <w:t>Goal of the project</w:t>
@@ -1451,7 +1457,7 @@
         </w:p>
         <w:p>
           <w:pPr>
-            <w:pStyle w:val="21"/>
+            <w:pStyle w:val="TOC2"/>
             <w:tabs>
               <w:tab w:val="left" w:pos="960"/>
             </w:tabs>
@@ -1468,7 +1474,7 @@
           <w:hyperlink w:anchor="_Toc191663722" w:history="1">
             <w:r>
               <w:rPr>
-                <w:rStyle w:val="af3"/>
+                <w:rStyle w:val="Hyperlink"/>
                 <w:noProof/>
                 <w14:scene3d>
                   <w14:camera w14:prst="orthographicFront"/>
@@ -1493,7 +1499,7 @@
             </w:r>
             <w:r>
               <w:rPr>
-                <w:rStyle w:val="af3"/>
+                <w:rStyle w:val="Hyperlink"/>
                 <w:noProof/>
               </w:rPr>
               <w:t>Scope and preconditions</w:t>
@@ -1550,7 +1556,7 @@
         </w:p>
         <w:p>
           <w:pPr>
-            <w:pStyle w:val="21"/>
+            <w:pStyle w:val="TOC2"/>
             <w:tabs>
               <w:tab w:val="left" w:pos="960"/>
             </w:tabs>
@@ -1567,7 +1573,7 @@
           <w:hyperlink w:anchor="_Toc191663723" w:history="1">
             <w:r>
               <w:rPr>
-                <w:rStyle w:val="af3"/>
+                <w:rStyle w:val="Hyperlink"/>
                 <w:noProof/>
                 <w14:scene3d>
                   <w14:camera w14:prst="orthographicFront"/>
@@ -1592,7 +1598,7 @@
             </w:r>
             <w:r>
               <w:rPr>
-                <w:rStyle w:val="af3"/>
+                <w:rStyle w:val="Hyperlink"/>
                 <w:noProof/>
               </w:rPr>
               <w:t>Strategy</w:t>
@@ -1649,7 +1655,7 @@
         </w:p>
         <w:p>
           <w:pPr>
-            <w:pStyle w:val="21"/>
+            <w:pStyle w:val="TOC2"/>
             <w:tabs>
               <w:tab w:val="left" w:pos="960"/>
             </w:tabs>
@@ -1666,7 +1672,7 @@
           <w:hyperlink w:anchor="_Toc191663724" w:history="1">
             <w:r>
               <w:rPr>
-                <w:rStyle w:val="af3"/>
+                <w:rStyle w:val="Hyperlink"/>
                 <w:noProof/>
                 <w14:scene3d>
                   <w14:camera w14:prst="orthographicFront"/>
@@ -1691,7 +1697,7 @@
             </w:r>
             <w:r>
               <w:rPr>
-                <w:rStyle w:val="af3"/>
+                <w:rStyle w:val="Hyperlink"/>
                 <w:noProof/>
               </w:rPr>
               <w:t>Research questions and methodology</w:t>
@@ -1748,7 +1754,7 @@
         </w:p>
         <w:p>
           <w:pPr>
-            <w:pStyle w:val="21"/>
+            <w:pStyle w:val="TOC2"/>
             <w:tabs>
               <w:tab w:val="left" w:pos="960"/>
             </w:tabs>
@@ -1765,7 +1771,7 @@
           <w:hyperlink w:anchor="_Toc191663725" w:history="1">
             <w:r>
               <w:rPr>
-                <w:rStyle w:val="af3"/>
+                <w:rStyle w:val="Hyperlink"/>
                 <w:noProof/>
                 <w14:scene3d>
                   <w14:camera w14:prst="orthographicFront"/>
@@ -1790,7 +1796,7 @@
             </w:r>
             <w:r>
               <w:rPr>
-                <w:rStyle w:val="af3"/>
+                <w:rStyle w:val="Hyperlink"/>
                 <w:noProof/>
               </w:rPr>
               <w:t>End products</w:t>
@@ -1847,7 +1853,7 @@
         </w:p>
         <w:p>
           <w:pPr>
-            <w:pStyle w:val="11"/>
+            <w:pStyle w:val="TOC1"/>
             <w:tabs>
               <w:tab w:val="left" w:pos="480"/>
             </w:tabs>
@@ -1864,7 +1870,7 @@
           <w:hyperlink w:anchor="_Toc191663726" w:history="1">
             <w:r>
               <w:rPr>
-                <w:rStyle w:val="af3"/>
+                <w:rStyle w:val="Hyperlink"/>
                 <w:noProof/>
               </w:rPr>
               <w:t>2.</w:t>
@@ -1883,7 +1889,7 @@
             </w:r>
             <w:r>
               <w:rPr>
-                <w:rStyle w:val="af3"/>
+                <w:rStyle w:val="Hyperlink"/>
                 <w:noProof/>
               </w:rPr>
               <w:t>Project organisation</w:t>
@@ -1940,7 +1946,7 @@
         </w:p>
         <w:p>
           <w:pPr>
-            <w:pStyle w:val="21"/>
+            <w:pStyle w:val="TOC2"/>
             <w:tabs>
               <w:tab w:val="left" w:pos="960"/>
             </w:tabs>
@@ -1957,7 +1963,7 @@
           <w:hyperlink w:anchor="_Toc191663727" w:history="1">
             <w:r>
               <w:rPr>
-                <w:rStyle w:val="af3"/>
+                <w:rStyle w:val="Hyperlink"/>
                 <w:noProof/>
                 <w14:scene3d>
                   <w14:camera w14:prst="orthographicFront"/>
@@ -1982,7 +1988,7 @@
             </w:r>
             <w:r>
               <w:rPr>
-                <w:rStyle w:val="af3"/>
+                <w:rStyle w:val="Hyperlink"/>
                 <w:noProof/>
               </w:rPr>
               <w:t>Stakeholders and team members</w:t>
@@ -2039,7 +2045,7 @@
         </w:p>
         <w:p>
           <w:pPr>
-            <w:pStyle w:val="21"/>
+            <w:pStyle w:val="TOC2"/>
             <w:tabs>
               <w:tab w:val="left" w:pos="960"/>
             </w:tabs>
@@ -2056,7 +2062,7 @@
           <w:hyperlink w:anchor="_Toc191663728" w:history="1">
             <w:r>
               <w:rPr>
-                <w:rStyle w:val="af3"/>
+                <w:rStyle w:val="Hyperlink"/>
                 <w:noProof/>
                 <w14:scene3d>
                   <w14:camera w14:prst="orthographicFront"/>
@@ -2081,7 +2087,7 @@
             </w:r>
             <w:r>
               <w:rPr>
-                <w:rStyle w:val="af3"/>
+                <w:rStyle w:val="Hyperlink"/>
                 <w:noProof/>
               </w:rPr>
               <w:t>Communication</w:t>
@@ -2138,7 +2144,7 @@
         </w:p>
         <w:p>
           <w:pPr>
-            <w:pStyle w:val="11"/>
+            <w:pStyle w:val="TOC1"/>
             <w:tabs>
               <w:tab w:val="left" w:pos="480"/>
             </w:tabs>
@@ -2155,7 +2161,7 @@
           <w:hyperlink w:anchor="_Toc191663729" w:history="1">
             <w:r>
               <w:rPr>
-                <w:rStyle w:val="af3"/>
+                <w:rStyle w:val="Hyperlink"/>
                 <w:noProof/>
               </w:rPr>
               <w:t>3.</w:t>
@@ -2174,7 +2180,7 @@
             </w:r>
             <w:r>
               <w:rPr>
-                <w:rStyle w:val="af3"/>
+                <w:rStyle w:val="Hyperlink"/>
                 <w:noProof/>
               </w:rPr>
               <w:t>Activities and time plan</w:t>
@@ -2231,7 +2237,7 @@
         </w:p>
         <w:p>
           <w:pPr>
-            <w:pStyle w:val="21"/>
+            <w:pStyle w:val="TOC2"/>
             <w:tabs>
               <w:tab w:val="left" w:pos="960"/>
             </w:tabs>
@@ -2248,7 +2254,7 @@
           <w:hyperlink w:anchor="_Toc191663730" w:history="1">
             <w:r>
               <w:rPr>
-                <w:rStyle w:val="af3"/>
+                <w:rStyle w:val="Hyperlink"/>
                 <w:noProof/>
                 <w14:scene3d>
                   <w14:camera w14:prst="orthographicFront"/>
@@ -2273,7 +2279,7 @@
             </w:r>
             <w:r>
               <w:rPr>
-                <w:rStyle w:val="af3"/>
+                <w:rStyle w:val="Hyperlink"/>
                 <w:noProof/>
               </w:rPr>
               <w:t>Phases of the project</w:t>
@@ -2330,7 +2336,7 @@
         </w:p>
         <w:p>
           <w:pPr>
-            <w:pStyle w:val="21"/>
+            <w:pStyle w:val="TOC2"/>
             <w:tabs>
               <w:tab w:val="left" w:pos="960"/>
             </w:tabs>
@@ -2347,7 +2353,7 @@
           <w:hyperlink w:anchor="_Toc191663731" w:history="1">
             <w:r>
               <w:rPr>
-                <w:rStyle w:val="af3"/>
+                <w:rStyle w:val="Hyperlink"/>
                 <w:noProof/>
                 <w14:scene3d>
                   <w14:camera w14:prst="orthographicFront"/>
@@ -2372,7 +2378,7 @@
             </w:r>
             <w:r>
               <w:rPr>
-                <w:rStyle w:val="af3"/>
+                <w:rStyle w:val="Hyperlink"/>
                 <w:noProof/>
               </w:rPr>
               <w:t>Time plan and milestones</w:t>
@@ -2429,7 +2435,7 @@
         </w:p>
         <w:p>
           <w:pPr>
-            <w:pStyle w:val="11"/>
+            <w:pStyle w:val="TOC1"/>
             <w:tabs>
               <w:tab w:val="left" w:pos="480"/>
             </w:tabs>
@@ -2446,7 +2452,7 @@
           <w:hyperlink w:anchor="_Toc191663732" w:history="1">
             <w:r>
               <w:rPr>
-                <w:rStyle w:val="af3"/>
+                <w:rStyle w:val="Hyperlink"/>
                 <w:noProof/>
               </w:rPr>
               <w:t>4.</w:t>
@@ -2465,7 +2471,7 @@
             </w:r>
             <w:r>
               <w:rPr>
-                <w:rStyle w:val="af3"/>
+                <w:rStyle w:val="Hyperlink"/>
                 <w:noProof/>
               </w:rPr>
               <w:t>Testing strategy and configuration management</w:t>
@@ -2522,7 +2528,7 @@
         </w:p>
         <w:p>
           <w:pPr>
-            <w:pStyle w:val="21"/>
+            <w:pStyle w:val="TOC2"/>
             <w:tabs>
               <w:tab w:val="left" w:pos="960"/>
             </w:tabs>
@@ -2539,7 +2545,7 @@
           <w:hyperlink w:anchor="_Toc191663733" w:history="1">
             <w:r>
               <w:rPr>
-                <w:rStyle w:val="af3"/>
+                <w:rStyle w:val="Hyperlink"/>
                 <w:noProof/>
                 <w14:scene3d>
                   <w14:camera w14:prst="orthographicFront"/>
@@ -2564,7 +2570,7 @@
             </w:r>
             <w:r>
               <w:rPr>
-                <w:rStyle w:val="af3"/>
+                <w:rStyle w:val="Hyperlink"/>
                 <w:noProof/>
               </w:rPr>
               <w:t>Testing strategy</w:t>
@@ -2621,7 +2627,7 @@
         </w:p>
         <w:p>
           <w:pPr>
-            <w:pStyle w:val="21"/>
+            <w:pStyle w:val="TOC2"/>
             <w:tabs>
               <w:tab w:val="left" w:pos="960"/>
             </w:tabs>
@@ -2638,7 +2644,7 @@
           <w:hyperlink w:anchor="_Toc191663734" w:history="1">
             <w:r>
               <w:rPr>
-                <w:rStyle w:val="af3"/>
+                <w:rStyle w:val="Hyperlink"/>
                 <w:noProof/>
                 <w14:scene3d>
                   <w14:camera w14:prst="orthographicFront"/>
@@ -2663,7 +2669,7 @@
             </w:r>
             <w:r>
               <w:rPr>
-                <w:rStyle w:val="af3"/>
+                <w:rStyle w:val="Hyperlink"/>
                 <w:noProof/>
               </w:rPr>
               <w:t>Test environment and required resources</w:t>
@@ -2720,7 +2726,7 @@
         </w:p>
         <w:p>
           <w:pPr>
-            <w:pStyle w:val="11"/>
+            <w:pStyle w:val="TOC1"/>
             <w:tabs>
               <w:tab w:val="left" w:pos="480"/>
             </w:tabs>
@@ -2737,7 +2743,7 @@
           <w:hyperlink w:anchor="_Toc191663735" w:history="1">
             <w:r>
               <w:rPr>
-                <w:rStyle w:val="af3"/>
+                <w:rStyle w:val="Hyperlink"/>
                 <w:noProof/>
               </w:rPr>
               <w:t>5.</w:t>
@@ -2756,7 +2762,7 @@
             </w:r>
             <w:r>
               <w:rPr>
-                <w:rStyle w:val="af3"/>
+                <w:rStyle w:val="Hyperlink"/>
                 <w:noProof/>
               </w:rPr>
               <w:t>Finances and risk</w:t>
@@ -2826,7 +2832,7 @@
     <w:p/>
     <w:p>
       <w:pPr>
-        <w:pStyle w:val="1"/>
+        <w:pStyle w:val="Heading1"/>
       </w:pPr>
       <w:bookmarkStart w:id="3" w:name="_Toc191663719"/>
       <w:r>
@@ -2837,7 +2843,7 @@
     </w:p>
     <w:p>
       <w:pPr>
-        <w:pStyle w:val="2"/>
+        <w:pStyle w:val="Heading2"/>
         <w:rPr>
           <w:lang w:val="ru-RU"/>
         </w:rPr>
@@ -2852,15 +2858,6 @@
     </w:p>
     <w:p>
       <w:pPr>
-        <w:rPr>
-          <w:i/>
-          <w:iCs/>
-          <w:sz w:val="22"/>
-          <w:szCs w:val="22"/>
-          <w:lang w:val="ru-RU"/>
-        </w:rPr>
-      </w:pPr>
-      <w:r>
         <w:rPr>
           <w:i/>
           <w:iCs/>
@@ -2868,32 +2865,53 @@
           <w:szCs w:val="22"/>
           <w:lang w:val="en-US"/>
         </w:rPr>
-        <w:t>EvilCorp Inc. requires a social network with the following features: profile customization, absence of censorship (with exceptions), the ability to interact with friends online, and exchange messages. The client needs a reliable and secure system, flexible for integration with external services, and with a high level of data security.</w:t>
-      </w:r>
-    </w:p>
-    <w:p>
-      <w:pPr>
+      </w:pPr>
+      <w:proofErr w:type="spellStart"/>
+      <w:r>
         <w:rPr>
           <w:i/>
           <w:iCs/>
           <w:sz w:val="22"/>
           <w:szCs w:val="22"/>
-          <w:lang w:val="ru-RU"/>
-        </w:rPr>
-      </w:pPr>
+          <w:lang w:val="en-US"/>
+        </w:rPr>
+        <w:t>EvilCorp</w:t>
+      </w:r>
+      <w:proofErr w:type="spellEnd"/>
+      <w:r>
+        <w:rPr>
+          <w:i/>
+          <w:iCs/>
+          <w:sz w:val="22"/>
+          <w:szCs w:val="22"/>
+          <w:lang w:val="en-US"/>
+        </w:rPr>
+        <w:t xml:space="preserve"> Inc. requires a social network with the following features: profile customization, absence of censorship (with exceptions), the ability to interact with friends online, and exchange messages. The client needs a reliable and secure system, flexible for integration with external services, and with a high level of data security.</w:t>
+      </w:r>
     </w:p>
     <w:p>
       <w:pPr>
-        <w:pStyle w:val="2"/>
-      </w:pPr>
-      <w:bookmarkStart w:id="6" w:name="_Toc327581046"/>
-      <w:bookmarkStart w:id="7" w:name="_Toc327581596"/>
-      <w:bookmarkStart w:id="8" w:name="_Toc327583376"/>
-      <w:bookmarkStart w:id="9" w:name="_Toc191663721"/>
+        <w:rPr>
+          <w:i/>
+          <w:iCs/>
+          <w:sz w:val="22"/>
+          <w:szCs w:val="22"/>
+          <w:lang w:val="en-US"/>
+        </w:rPr>
+      </w:pPr>
+    </w:p>
+    <w:p>
+      <w:pPr>
+        <w:pStyle w:val="Heading2"/>
+      </w:pPr>
+      <w:bookmarkStart w:id="6" w:name="_Toc191663721"/>
+      <w:bookmarkStart w:id="7" w:name="_Toc327581046"/>
+      <w:bookmarkStart w:id="8" w:name="_Toc327581596"/>
+      <w:bookmarkStart w:id="9" w:name="_Toc327583376"/>
       <w:r>
         <w:t>Goal of the project</w:t>
       </w:r>
-      <w:bookmarkEnd w:id="9"/>
+      <w:bookmarkEnd w:id="6"/>
     </w:p>
     <w:p>
       <w:pPr>
@@ -2914,12 +2932,12 @@
     </w:p>
     <w:p>
       <w:pPr>
-        <w:pStyle w:val="2"/>
+        <w:pStyle w:val="Heading2"/>
       </w:pPr>
       <w:bookmarkStart w:id="10" w:name="_Toc191663722"/>
-      <w:bookmarkEnd w:id="6"/>
       <w:bookmarkEnd w:id="7"/>
       <w:bookmarkEnd w:id="8"/>
+      <w:bookmarkEnd w:id="9"/>
       <w:r>
         <w:t>Scope and preconditions</w:t>
       </w:r>
@@ -3055,7 +3073,49 @@
               <w:rPr>
                 <w:lang w:val="ru-RU"/>
               </w:rPr>
-              <w:t>User registration and authentication.</w:t>
+              <w:t xml:space="preserve">User </w:t>
+            </w:r>
+            <w:proofErr w:type="spellStart"/>
+            <w:r>
+              <w:rPr>
+                <w:lang w:val="ru-RU"/>
+              </w:rPr>
+              <w:t>registration</w:t>
+            </w:r>
+            <w:proofErr w:type="spellEnd"/>
+            <w:r>
+              <w:rPr>
+                <w:lang w:val="ru-RU"/>
+              </w:rPr>
+              <w:t xml:space="preserve"> </w:t>
+            </w:r>
+            <w:proofErr w:type="spellStart"/>
+            <w:r>
+              <w:rPr>
+                <w:lang w:val="ru-RU"/>
+              </w:rPr>
+              <w:t>and</w:t>
+            </w:r>
+            <w:proofErr w:type="spellEnd"/>
+            <w:r>
+              <w:rPr>
+                <w:lang w:val="ru-RU"/>
+              </w:rPr>
+              <w:t xml:space="preserve"> </w:t>
+            </w:r>
+            <w:proofErr w:type="spellStart"/>
+            <w:r>
+              <w:rPr>
+                <w:lang w:val="ru-RU"/>
+              </w:rPr>
+              <w:t>authentication</w:t>
+            </w:r>
+            <w:proofErr w:type="spellEnd"/>
+            <w:r>
+              <w:rPr>
+                <w:lang w:val="ru-RU"/>
+              </w:rPr>
+              <w:t>.</w:t>
             </w:r>
           </w:p>
         </w:tc>
@@ -3105,11 +3165,61 @@
                 <w:lang w:val="ru-RU"/>
               </w:rPr>
             </w:pPr>
+            <w:proofErr w:type="spellStart"/>
             <w:r>
               <w:rPr>
                 <w:lang w:val="ru-RU"/>
               </w:rPr>
-              <w:t>Friends and messaging system.</w:t>
+              <w:t>Friends</w:t>
+            </w:r>
+            <w:proofErr w:type="spellEnd"/>
+            <w:r>
+              <w:rPr>
+                <w:lang w:val="ru-RU"/>
+              </w:rPr>
+              <w:t xml:space="preserve"> </w:t>
+            </w:r>
+            <w:proofErr w:type="spellStart"/>
+            <w:r>
+              <w:rPr>
+                <w:lang w:val="ru-RU"/>
+              </w:rPr>
+              <w:t>and</w:t>
+            </w:r>
+            <w:proofErr w:type="spellEnd"/>
+            <w:r>
+              <w:rPr>
+                <w:lang w:val="ru-RU"/>
+              </w:rPr>
+              <w:t xml:space="preserve"> </w:t>
+            </w:r>
+            <w:proofErr w:type="spellStart"/>
+            <w:r>
+              <w:rPr>
+                <w:lang w:val="ru-RU"/>
+              </w:rPr>
+              <w:t>messaging</w:t>
+            </w:r>
+            <w:proofErr w:type="spellEnd"/>
+            <w:r>
+              <w:rPr>
+                <w:lang w:val="ru-RU"/>
+              </w:rPr>
+              <w:t xml:space="preserve"> </w:t>
+            </w:r>
+            <w:proofErr w:type="spellStart"/>
+            <w:r>
+              <w:rPr>
+                <w:lang w:val="ru-RU"/>
+              </w:rPr>
+              <w:t>system</w:t>
+            </w:r>
+            <w:proofErr w:type="spellEnd"/>
+            <w:r>
+              <w:rPr>
+                <w:lang w:val="ru-RU"/>
+              </w:rPr>
+              <w:t>.</w:t>
             </w:r>
           </w:p>
         </w:tc>
@@ -3158,13 +3268,13 @@
     </w:p>
     <w:p>
       <w:pPr>
-        <w:pStyle w:val="2"/>
+        <w:pStyle w:val="Heading2"/>
       </w:pPr>
       <w:bookmarkStart w:id="11" w:name="_Toc507670776"/>
-      <w:bookmarkStart w:id="12" w:name="_Toc327581048"/>
-      <w:bookmarkStart w:id="13" w:name="_Toc327581598"/>
-      <w:bookmarkStart w:id="14" w:name="_Toc327583378"/>
-      <w:bookmarkStart w:id="15" w:name="_Toc191663723"/>
+      <w:bookmarkStart w:id="12" w:name="_Toc191663723"/>
+      <w:bookmarkStart w:id="13" w:name="_Toc327581048"/>
+      <w:bookmarkStart w:id="14" w:name="_Toc327581598"/>
+      <w:bookmarkStart w:id="15" w:name="_Toc327583378"/>
       <w:r>
         <w:t>Strateg</w:t>
       </w:r>
@@ -3172,7 +3282,7 @@
       <w:r>
         <w:t>y</w:t>
       </w:r>
-      <w:bookmarkEnd w:id="15"/>
+      <w:bookmarkEnd w:id="12"/>
     </w:p>
     <w:p>
       <w:pPr>
@@ -3189,7 +3299,7 @@
     </w:p>
     <w:p>
       <w:pPr>
-        <w:pStyle w:val="2"/>
+        <w:pStyle w:val="Heading2"/>
       </w:pPr>
       <w:bookmarkStart w:id="16" w:name="_Toc191663724"/>
       <w:r>
@@ -3206,9 +3316,9 @@
       </w:r>
       <w:bookmarkEnd w:id="16"/>
     </w:p>
-    <w:bookmarkEnd w:id="12"/>
     <w:bookmarkEnd w:id="13"/>
     <w:bookmarkEnd w:id="14"/>
+    <w:bookmarkEnd w:id="15"/>
     <w:p>
       <w:pPr>
         <w:numPr>
@@ -3298,7 +3408,7 @@
     </w:p>
     <w:p>
       <w:pPr>
-        <w:pStyle w:val="2"/>
+        <w:pStyle w:val="Heading2"/>
       </w:pPr>
       <w:bookmarkStart w:id="17" w:name="_Toc191663725"/>
       <w:r>
@@ -3320,6 +3430,7 @@
           <w:lang w:val="ru-RU" w:eastAsia="ru-RU"/>
         </w:rPr>
       </w:pPr>
+      <w:proofErr w:type="spellStart"/>
       <w:r>
         <w:rPr>
           <w:rFonts w:cs="Arial"/>
@@ -3327,7 +3438,77 @@
           <w:szCs w:val="24"/>
           <w:lang w:val="ru-RU" w:eastAsia="ru-RU"/>
         </w:rPr>
-        <w:t>Functional social networking platform.</w:t>
+        <w:t>Functional</w:t>
+      </w:r>
+      <w:proofErr w:type="spellEnd"/>
+      <w:r>
+        <w:rPr>
+          <w:rFonts w:cs="Arial"/>
+          <w:sz w:val="24"/>
+          <w:szCs w:val="24"/>
+          <w:lang w:val="ru-RU" w:eastAsia="ru-RU"/>
+        </w:rPr>
+        <w:t xml:space="preserve"> </w:t>
+      </w:r>
+      <w:proofErr w:type="spellStart"/>
+      <w:r>
+        <w:rPr>
+          <w:rFonts w:cs="Arial"/>
+          <w:sz w:val="24"/>
+          <w:szCs w:val="24"/>
+          <w:lang w:val="ru-RU" w:eastAsia="ru-RU"/>
+        </w:rPr>
+        <w:t>social</w:t>
+      </w:r>
+      <w:proofErr w:type="spellEnd"/>
+      <w:r>
+        <w:rPr>
+          <w:rFonts w:cs="Arial"/>
+          <w:sz w:val="24"/>
+          <w:szCs w:val="24"/>
+          <w:lang w:val="ru-RU" w:eastAsia="ru-RU"/>
+        </w:rPr>
+        <w:t xml:space="preserve"> </w:t>
+      </w:r>
+      <w:proofErr w:type="spellStart"/>
+      <w:r>
+        <w:rPr>
+          <w:rFonts w:cs="Arial"/>
+          <w:sz w:val="24"/>
+          <w:szCs w:val="24"/>
+          <w:lang w:val="ru-RU" w:eastAsia="ru-RU"/>
+        </w:rPr>
+        <w:t>networking</w:t>
+      </w:r>
+      <w:proofErr w:type="spellEnd"/>
+      <w:r>
+        <w:rPr>
+          <w:rFonts w:cs="Arial"/>
+          <w:sz w:val="24"/>
+          <w:szCs w:val="24"/>
+          <w:lang w:val="ru-RU" w:eastAsia="ru-RU"/>
+        </w:rPr>
+        <w:t xml:space="preserve"> </w:t>
+      </w:r>
+      <w:proofErr w:type="spellStart"/>
+      <w:r>
+        <w:rPr>
+          <w:rFonts w:cs="Arial"/>
+          <w:sz w:val="24"/>
+          <w:szCs w:val="24"/>
+          <w:lang w:val="ru-RU" w:eastAsia="ru-RU"/>
+        </w:rPr>
+        <w:t>platform</w:t>
+      </w:r>
+      <w:proofErr w:type="spellEnd"/>
+      <w:r>
+        <w:rPr>
+          <w:rFonts w:cs="Arial"/>
+          <w:sz w:val="24"/>
+          <w:szCs w:val="24"/>
+          <w:lang w:val="ru-RU" w:eastAsia="ru-RU"/>
+        </w:rPr>
+        <w:t>.</w:t>
       </w:r>
     </w:p>
     <w:p>
@@ -3392,6 +3573,7 @@
           <w:lang w:val="ru-RU" w:eastAsia="ru-RU"/>
         </w:rPr>
       </w:pPr>
+      <w:proofErr w:type="spellStart"/>
       <w:r>
         <w:rPr>
           <w:rFonts w:cs="Arial"/>
@@ -3399,12 +3581,147 @@
           <w:szCs w:val="24"/>
           <w:lang w:val="ru-RU" w:eastAsia="ru-RU"/>
         </w:rPr>
-        <w:t>Deployment and hosting strategy.</w:t>
+        <w:t>Deployment</w:t>
+      </w:r>
+      <w:proofErr w:type="spellEnd"/>
+      <w:r>
+        <w:rPr>
+          <w:rFonts w:cs="Arial"/>
+          <w:sz w:val="24"/>
+          <w:szCs w:val="24"/>
+          <w:lang w:val="ru-RU" w:eastAsia="ru-RU"/>
+        </w:rPr>
+        <w:t xml:space="preserve"> </w:t>
+      </w:r>
+      <w:proofErr w:type="spellStart"/>
+      <w:r>
+        <w:rPr>
+          <w:rFonts w:cs="Arial"/>
+          <w:sz w:val="24"/>
+          <w:szCs w:val="24"/>
+          <w:lang w:val="ru-RU" w:eastAsia="ru-RU"/>
+        </w:rPr>
+        <w:t>and</w:t>
+      </w:r>
+      <w:proofErr w:type="spellEnd"/>
+      <w:r>
+        <w:rPr>
+          <w:rFonts w:cs="Arial"/>
+          <w:sz w:val="24"/>
+          <w:szCs w:val="24"/>
+          <w:lang w:val="ru-RU" w:eastAsia="ru-RU"/>
+        </w:rPr>
+        <w:t xml:space="preserve"> </w:t>
+      </w:r>
+      <w:proofErr w:type="spellStart"/>
+      <w:r>
+        <w:rPr>
+          <w:rFonts w:cs="Arial"/>
+          <w:sz w:val="24"/>
+          <w:szCs w:val="24"/>
+          <w:lang w:val="ru-RU" w:eastAsia="ru-RU"/>
+        </w:rPr>
+        <w:t>hosting</w:t>
+      </w:r>
+      <w:proofErr w:type="spellEnd"/>
+      <w:r>
+        <w:rPr>
+          <w:rFonts w:cs="Arial"/>
+          <w:sz w:val="24"/>
+          <w:szCs w:val="24"/>
+          <w:lang w:val="ru-RU" w:eastAsia="ru-RU"/>
+        </w:rPr>
+        <w:t xml:space="preserve"> </w:t>
+      </w:r>
+      <w:proofErr w:type="spellStart"/>
+      <w:r>
+        <w:rPr>
+          <w:rFonts w:cs="Arial"/>
+          <w:sz w:val="24"/>
+          <w:szCs w:val="24"/>
+          <w:lang w:val="ru-RU" w:eastAsia="ru-RU"/>
+        </w:rPr>
+        <w:t>strategy</w:t>
+      </w:r>
+      <w:proofErr w:type="spellEnd"/>
+      <w:r>
+        <w:rPr>
+          <w:rFonts w:cs="Arial"/>
+          <w:sz w:val="24"/>
+          <w:szCs w:val="24"/>
+          <w:lang w:val="ru-RU" w:eastAsia="ru-RU"/>
+        </w:rPr>
+        <w:t>.</w:t>
       </w:r>
     </w:p>
     <w:p>
       <w:pPr>
-        <w:pStyle w:val="1"/>
+        <w:spacing w:before="100" w:beforeAutospacing="1" w:after="100" w:afterAutospacing="1"/>
+        <w:rPr>
+          <w:rFonts w:cs="Arial"/>
+          <w:sz w:val="24"/>
+          <w:szCs w:val="24"/>
+          <w:lang w:val="ru-RU" w:eastAsia="ru-RU"/>
+        </w:rPr>
+      </w:pPr>
+      <w:r>
+        <w:rPr>
+          <w:noProof/>
+        </w:rPr>
+        <w:lastRenderedPageBreak/>
+        <w:drawing>
+          <wp:inline distT="0" distB="0" distL="0" distR="0" wp14:anchorId="6DFF7C01" wp14:editId="7D451F15">
+            <wp:extent cx="5908040" cy="2313940"/>
+            <wp:effectExtent l="0" t="0" r="0" b="0"/>
+            <wp:docPr id="2" name="Picture 2"/>
+            <wp:cNvGraphicFramePr>
+              <a:graphicFrameLocks xmlns:a="http://schemas.openxmlformats.org/drawingml/2006/main" noChangeAspect="1"/>
+            </wp:cNvGraphicFramePr>
+            <a:graphic xmlns:a="http://schemas.openxmlformats.org/drawingml/2006/main">
+              <a:graphicData uri="http://schemas.openxmlformats.org/drawingml/2006/picture">
+                <pic:pic xmlns:pic="http://schemas.openxmlformats.org/drawingml/2006/picture">
+                  <pic:nvPicPr>
+                    <pic:cNvPr id="0" name="Picture 3"/>
+                    <pic:cNvPicPr>
+                      <a:picLocks noChangeAspect="1" noChangeArrowheads="1"/>
+                    </pic:cNvPicPr>
+                  </pic:nvPicPr>
+                  <pic:blipFill>
+                    <a:blip r:embed="rId11">
+                      <a:extLst>
+                        <a:ext uri="{28A0092B-C50C-407E-A947-70E740481C1C}">
+                          <a14:useLocalDpi xmlns:a14="http://schemas.microsoft.com/office/drawing/2010/main" val="0"/>
+                        </a:ext>
+                      </a:extLst>
+                    </a:blip>
+                    <a:srcRect/>
+                    <a:stretch>
+                      <a:fillRect/>
+                    </a:stretch>
+                  </pic:blipFill>
+                  <pic:spPr bwMode="auto">
+                    <a:xfrm>
+                      <a:off x="0" y="0"/>
+                      <a:ext cx="5908040" cy="2313940"/>
+                    </a:xfrm>
+                    <a:prstGeom prst="rect">
+                      <a:avLst/>
+                    </a:prstGeom>
+                    <a:noFill/>
+                    <a:ln>
+                      <a:noFill/>
+                    </a:ln>
+                  </pic:spPr>
+                </pic:pic>
+              </a:graphicData>
+            </a:graphic>
+          </wp:inline>
+        </w:drawing>
+      </w:r>
+    </w:p>
+    <w:p>
+      <w:pPr>
+        <w:pStyle w:val="Heading1"/>
       </w:pPr>
       <w:bookmarkStart w:id="18" w:name="_Toc327581050"/>
       <w:bookmarkStart w:id="19" w:name="_Toc327581600"/>
@@ -3437,7 +3754,7 @@
     </w:p>
     <w:p>
       <w:pPr>
-        <w:pStyle w:val="2"/>
+        <w:pStyle w:val="Heading2"/>
       </w:pPr>
       <w:bookmarkStart w:id="24" w:name="_Toc327581051"/>
       <w:bookmarkStart w:id="25" w:name="_Toc327581601"/>
@@ -3658,6 +3975,7 @@
                 <w:lang w:val="en-US"/>
               </w:rPr>
             </w:pPr>
+            <w:proofErr w:type="gramStart"/>
             <w:r>
               <w:rPr>
                 <w:lang w:val="en-US"/>
@@ -3673,12 +3991,15 @@
             <w:r>
               <w:t xml:space="preserve"> </w:t>
             </w:r>
+            <w:proofErr w:type="spellStart"/>
             <w:r>
               <w:rPr>
                 <w:lang w:val="en-US"/>
               </w:rPr>
               <w:t>Schriek</w:t>
             </w:r>
+            <w:proofErr w:type="spellEnd"/>
+            <w:proofErr w:type="gramEnd"/>
             <w:r>
               <w:rPr>
                 <w:lang w:val="en-US"/>
@@ -3776,31 +4097,7 @@
               <w:rPr>
                 <w:lang w:val="en-US"/>
               </w:rPr>
-              <w:t xml:space="preserve">Every Friday from </w:t>
-            </w:r>
-            <w:r>
-              <w:rPr>
-                <w:lang w:val="en-US"/>
-              </w:rPr>
-              <w:t>13:0</w:t>
-            </w:r>
-            <w:r>
-              <w:rPr>
-                <w:lang w:val="en-US"/>
-              </w:rPr>
-              <w:t>0 until 1</w:t>
-            </w:r>
-            <w:r>
-              <w:rPr>
-                <w:lang w:val="en-US"/>
-              </w:rPr>
-              <w:t>6</w:t>
-            </w:r>
-            <w:r>
-              <w:rPr>
-                <w:lang w:val="en-US"/>
-              </w:rPr>
-              <w:t>:00</w:t>
+              <w:t>Every Friday from 13:00 until 16:00</w:t>
             </w:r>
           </w:p>
           <w:p>
@@ -3831,20 +4128,16 @@
               <w:rPr>
                 <w:lang w:val="en-US"/>
               </w:rPr>
-              <w:t>Maja</w:t>
-            </w:r>
+              <w:t xml:space="preserve">Maja </w:t>
+            </w:r>
+            <w:proofErr w:type="spellStart"/>
             <w:r>
               <w:rPr>
                 <w:lang w:val="en-US"/>
               </w:rPr>
-              <w:t xml:space="preserve"> </w:t>
-            </w:r>
-            <w:r>
-              <w:rPr>
-                <w:lang w:val="en-US"/>
-              </w:rPr>
               <w:t>Pesic</w:t>
             </w:r>
+            <w:proofErr w:type="spellEnd"/>
           </w:p>
           <w:p>
             <w:pPr>
@@ -4032,7 +4325,35 @@
               <w:rPr>
                 <w:lang w:val="en-US"/>
               </w:rPr>
-              <w:t>Every Tuesday From 13:00 untill 16:00 </w:t>
+              <w:t xml:space="preserve">Every Tuesday </w:t>
+            </w:r>
+            <w:proofErr w:type="gramStart"/>
+            <w:r>
+              <w:rPr>
+                <w:lang w:val="en-US"/>
+              </w:rPr>
+              <w:t>From</w:t>
+            </w:r>
+            <w:proofErr w:type="gramEnd"/>
+            <w:r>
+              <w:rPr>
+                <w:lang w:val="en-US"/>
+              </w:rPr>
+              <w:t xml:space="preserve"> 13:00 </w:t>
+            </w:r>
+            <w:proofErr w:type="spellStart"/>
+            <w:r>
+              <w:rPr>
+                <w:lang w:val="en-US"/>
+              </w:rPr>
+              <w:t>untill</w:t>
+            </w:r>
+            <w:proofErr w:type="spellEnd"/>
+            <w:r>
+              <w:rPr>
+                <w:lang w:val="en-US"/>
+              </w:rPr>
+              <w:t xml:space="preserve"> 16:00 </w:t>
             </w:r>
           </w:p>
           <w:p>
@@ -4077,7 +4398,7 @@
     </w:p>
     <w:p>
       <w:pPr>
-        <w:pStyle w:val="2"/>
+        <w:pStyle w:val="Heading2"/>
       </w:pPr>
       <w:bookmarkStart w:id="31" w:name="_Toc507670781"/>
       <w:bookmarkStart w:id="32" w:name="_Toc191663728"/>
@@ -4140,6 +4461,7 @@
           <w:lang w:val="ru-RU" w:eastAsia="ru-RU"/>
         </w:rPr>
       </w:pPr>
+      <w:proofErr w:type="spellStart"/>
       <w:r>
         <w:rPr>
           <w:rFonts w:cs="Arial"/>
@@ -4149,41 +4471,9 @@
           <w:szCs w:val="24"/>
           <w:lang w:val="ru-RU" w:eastAsia="ru-RU"/>
         </w:rPr>
-        <w:t>Progress updates:</w:t>
-      </w:r>
-      <w:r>
-        <w:rPr>
-          <w:rFonts w:cs="Arial"/>
-          <w:sz w:val="24"/>
-          <w:szCs w:val="24"/>
-          <w:lang w:val="ru-RU" w:eastAsia="ru-RU"/>
-        </w:rPr>
-        <w:t xml:space="preserve"> </w:t>
-      </w:r>
-      <w:r>
-        <w:rPr>
-          <w:rFonts w:cs="Arial"/>
-          <w:sz w:val="24"/>
-          <w:szCs w:val="24"/>
-          <w:lang w:val="en-US" w:eastAsia="ru-RU"/>
-        </w:rPr>
-        <w:t>Feedback sessions</w:t>
-      </w:r>
-    </w:p>
-    <w:p>
-      <w:pPr>
-        <w:numPr>
-          <w:ilvl w:val="0"/>
-          <w:numId w:val="20"/>
-        </w:numPr>
-        <w:spacing w:before="100" w:beforeAutospacing="1" w:after="100" w:afterAutospacing="1"/>
-        <w:rPr>
-          <w:rFonts w:cs="Arial"/>
-          <w:sz w:val="24"/>
-          <w:szCs w:val="24"/>
-          <w:lang w:val="ru-RU" w:eastAsia="ru-RU"/>
-        </w:rPr>
-      </w:pPr>
+        <w:t>Progress</w:t>
+      </w:r>
+      <w:proofErr w:type="spellEnd"/>
       <w:r>
         <w:rPr>
           <w:rFonts w:cs="Arial"/>
@@ -4193,7 +4483,31 @@
           <w:szCs w:val="24"/>
           <w:lang w:val="ru-RU" w:eastAsia="ru-RU"/>
         </w:rPr>
-        <w:t>Code collaboration:</w:t>
+        <w:t xml:space="preserve"> </w:t>
+      </w:r>
+      <w:proofErr w:type="spellStart"/>
+      <w:r>
+        <w:rPr>
+          <w:rFonts w:cs="Arial"/>
+          <w:b/>
+          <w:bCs/>
+          <w:sz w:val="24"/>
+          <w:szCs w:val="24"/>
+          <w:lang w:val="ru-RU" w:eastAsia="ru-RU"/>
+        </w:rPr>
+        <w:t>updates</w:t>
+      </w:r>
+      <w:proofErr w:type="spellEnd"/>
+      <w:r>
+        <w:rPr>
+          <w:rFonts w:cs="Arial"/>
+          <w:b/>
+          <w:bCs/>
+          <w:sz w:val="24"/>
+          <w:szCs w:val="24"/>
+          <w:lang w:val="ru-RU" w:eastAsia="ru-RU"/>
+        </w:rPr>
+        <w:t>:</w:t>
       </w:r>
       <w:r>
         <w:rPr>
@@ -4204,10 +4518,79 @@
         </w:rPr>
         <w:t xml:space="preserve"> </w:t>
       </w:r>
-      <w:hyperlink r:id="rId11" w:history="1">
+      <w:r>
+        <w:rPr>
+          <w:rFonts w:cs="Arial"/>
+          <w:sz w:val="24"/>
+          <w:szCs w:val="24"/>
+          <w:lang w:val="en-US" w:eastAsia="ru-RU"/>
+        </w:rPr>
+        <w:t>Feedback sessions</w:t>
+      </w:r>
+    </w:p>
+    <w:p>
+      <w:pPr>
+        <w:numPr>
+          <w:ilvl w:val="0"/>
+          <w:numId w:val="20"/>
+        </w:numPr>
+        <w:spacing w:before="100" w:beforeAutospacing="1" w:after="100" w:afterAutospacing="1"/>
+        <w:rPr>
+          <w:rFonts w:cs="Arial"/>
+          <w:sz w:val="24"/>
+          <w:szCs w:val="24"/>
+          <w:lang w:val="ru-RU" w:eastAsia="ru-RU"/>
+        </w:rPr>
+      </w:pPr>
+      <w:r>
+        <w:rPr>
+          <w:rFonts w:cs="Arial"/>
+          <w:b/>
+          <w:bCs/>
+          <w:sz w:val="24"/>
+          <w:szCs w:val="24"/>
+          <w:lang w:val="ru-RU" w:eastAsia="ru-RU"/>
+        </w:rPr>
+        <w:t xml:space="preserve">Code </w:t>
+      </w:r>
+      <w:proofErr w:type="spellStart"/>
+      <w:r>
+        <w:rPr>
+          <w:rFonts w:cs="Arial"/>
+          <w:b/>
+          <w:bCs/>
+          <w:sz w:val="24"/>
+          <w:szCs w:val="24"/>
+          <w:lang w:val="ru-RU" w:eastAsia="ru-RU"/>
+        </w:rPr>
+        <w:t>collaboration</w:t>
+      </w:r>
+      <w:proofErr w:type="spellEnd"/>
+      <w:r>
+        <w:rPr>
+          <w:rFonts w:cs="Arial"/>
+          <w:b/>
+          <w:bCs/>
+          <w:sz w:val="24"/>
+          <w:szCs w:val="24"/>
+          <w:lang w:val="ru-RU" w:eastAsia="ru-RU"/>
+        </w:rPr>
+        <w:t>:</w:t>
+      </w:r>
+      <w:r>
+        <w:rPr>
+          <w:rFonts w:cs="Arial"/>
+          <w:sz w:val="24"/>
+          <w:szCs w:val="24"/>
+          <w:lang w:val="ru-RU" w:eastAsia="ru-RU"/>
+        </w:rPr>
+        <w:t xml:space="preserve"> </w:t>
+      </w:r>
+      <w:hyperlink r:id="rId12" w:history="1">
+        <w:proofErr w:type="spellStart"/>
         <w:r>
           <w:rPr>
-            <w:rStyle w:val="af3"/>
+            <w:rStyle w:val="Hyperlink"/>
             <w:rFonts w:cs="Arial"/>
             <w:sz w:val="24"/>
             <w:szCs w:val="24"/>
@@ -4215,35 +4598,48 @@
           </w:rPr>
           <w:t>Git</w:t>
         </w:r>
+        <w:proofErr w:type="spellEnd"/>
         <w:r>
           <w:rPr>
-            <w:rStyle w:val="af3"/>
+            <w:rStyle w:val="Hyperlink"/>
             <w:rFonts w:cs="Arial"/>
             <w:sz w:val="24"/>
             <w:szCs w:val="24"/>
             <w:lang w:val="en-US" w:eastAsia="ru-RU"/>
           </w:rPr>
-          <w:t>L</w:t>
+          <w:t>Lab</w:t>
         </w:r>
         <w:r>
           <w:rPr>
-            <w:rStyle w:val="af3"/>
-            <w:rFonts w:cs="Arial"/>
-            <w:sz w:val="24"/>
-            <w:szCs w:val="24"/>
-            <w:lang w:val="en-US" w:eastAsia="ru-RU"/>
-          </w:rPr>
-          <w:t>ab</w:t>
-        </w:r>
-        <w:r>
-          <w:rPr>
-            <w:rStyle w:val="af3"/>
+            <w:rStyle w:val="Hyperlink"/>
             <w:rFonts w:cs="Arial"/>
             <w:sz w:val="24"/>
             <w:szCs w:val="24"/>
             <w:lang w:val="ru-RU" w:eastAsia="ru-RU"/>
           </w:rPr>
-          <w:t xml:space="preserve"> repository.</w:t>
+          <w:t xml:space="preserve"> </w:t>
+        </w:r>
+        <w:proofErr w:type="spellStart"/>
+        <w:r>
+          <w:rPr>
+            <w:rStyle w:val="Hyperlink"/>
+            <w:rFonts w:cs="Arial"/>
+            <w:sz w:val="24"/>
+            <w:szCs w:val="24"/>
+            <w:lang w:val="ru-RU" w:eastAsia="ru-RU"/>
+          </w:rPr>
+          <w:t>repository</w:t>
+        </w:r>
+        <w:proofErr w:type="spellEnd"/>
+        <w:r>
+          <w:rPr>
+            <w:rStyle w:val="Hyperlink"/>
+            <w:rFonts w:cs="Arial"/>
+            <w:sz w:val="24"/>
+            <w:szCs w:val="24"/>
+            <w:lang w:val="ru-RU" w:eastAsia="ru-RU"/>
+          </w:rPr>
+          <w:t>.</w:t>
         </w:r>
       </w:hyperlink>
     </w:p>
@@ -4256,7 +4652,7 @@
     </w:p>
     <w:p>
       <w:pPr>
-        <w:pStyle w:val="1"/>
+        <w:pStyle w:val="Heading1"/>
       </w:pPr>
       <w:bookmarkStart w:id="33" w:name="_Toc327581053"/>
       <w:bookmarkStart w:id="34" w:name="_Toc327581603"/>
@@ -4284,7 +4680,7 @@
     <w:p/>
     <w:p>
       <w:pPr>
-        <w:pStyle w:val="2"/>
+        <w:pStyle w:val="Heading2"/>
       </w:pPr>
       <w:bookmarkStart w:id="39" w:name="_Toc191663730"/>
       <w:r>
@@ -4411,6 +4807,7 @@
           <w:lang w:val="ru-RU" w:eastAsia="ru-RU"/>
         </w:rPr>
       </w:pPr>
+      <w:proofErr w:type="spellStart"/>
       <w:r>
         <w:rPr>
           <w:rFonts w:cs="Arial"/>
@@ -4420,8 +4817,33 @@
           <w:szCs w:val="24"/>
           <w:lang w:val="ru-RU" w:eastAsia="ru-RU"/>
         </w:rPr>
-        <w:t>Deployment Strategy &amp; Documentation</w:t>
-      </w:r>
+        <w:t>Deployment</w:t>
+      </w:r>
+      <w:proofErr w:type="spellEnd"/>
+      <w:r>
+        <w:rPr>
+          <w:rFonts w:cs="Arial"/>
+          <w:b/>
+          <w:bCs/>
+          <w:sz w:val="24"/>
+          <w:szCs w:val="24"/>
+          <w:lang w:val="ru-RU" w:eastAsia="ru-RU"/>
+        </w:rPr>
+        <w:t xml:space="preserve"> Strategy &amp; </w:t>
+      </w:r>
+      <w:proofErr w:type="spellStart"/>
+      <w:r>
+        <w:rPr>
+          <w:rFonts w:cs="Arial"/>
+          <w:b/>
+          <w:bCs/>
+          <w:sz w:val="24"/>
+          <w:szCs w:val="24"/>
+          <w:lang w:val="ru-RU" w:eastAsia="ru-RU"/>
+        </w:rPr>
+        <w:t>Documentation</w:t>
+      </w:r>
+      <w:proofErr w:type="spellEnd"/>
       <w:r>
         <w:rPr>
           <w:rFonts w:cs="Arial"/>
@@ -4435,7 +4857,7 @@
     <w:p/>
     <w:p>
       <w:pPr>
-        <w:pStyle w:val="2"/>
+        <w:pStyle w:val="Heading2"/>
       </w:pPr>
       <w:bookmarkStart w:id="40" w:name="_Toc191663731"/>
       <w:r>
@@ -4877,7 +5299,7 @@
     </w:p>
     <w:p>
       <w:pPr>
-        <w:pStyle w:val="1"/>
+        <w:pStyle w:val="Heading1"/>
       </w:pPr>
       <w:bookmarkStart w:id="44" w:name="_Toc327581061"/>
       <w:bookmarkStart w:id="45" w:name="_Toc327581611"/>
@@ -4922,7 +5344,7 @@
     </w:p>
     <w:p>
       <w:pPr>
-        <w:pStyle w:val="2"/>
+        <w:pStyle w:val="Heading2"/>
         <w:numPr>
           <w:ilvl w:val="0"/>
           <w:numId w:val="0"/>
@@ -4950,7 +5372,7 @@
     </w:p>
     <w:p>
       <w:pPr>
-        <w:pStyle w:val="2"/>
+        <w:pStyle w:val="Heading2"/>
       </w:pPr>
       <w:bookmarkStart w:id="54" w:name="_Toc507670786"/>
       <w:bookmarkStart w:id="55" w:name="_Toc191663733"/>
@@ -5009,7 +5431,29 @@
           <w:szCs w:val="20"/>
           <w:lang w:val="en-GB"/>
         </w:rPr>
-        <w:t xml:space="preserve"> Each component of the software, such as main logic, algorithm ect., will be tested in isolation to ensure that individual functions work correctly. Aim for a code coverage of at least 80% with these tests</w:t>
+        <w:t xml:space="preserve"> Each component of the software, such as main logic, algorithm </w:t>
+      </w:r>
+      <w:proofErr w:type="spellStart"/>
+      <w:r>
+        <w:rPr>
+          <w:rStyle w:val="normaltextrun"/>
+          <w:rFonts w:ascii="Arial" w:hAnsi="Arial" w:cs="Arial"/>
+          <w:sz w:val="20"/>
+          <w:szCs w:val="20"/>
+          <w:lang w:val="en-GB"/>
+        </w:rPr>
+        <w:t>ect</w:t>
+      </w:r>
+      <w:proofErr w:type="spellEnd"/>
+      <w:r>
+        <w:rPr>
+          <w:rStyle w:val="normaltextrun"/>
+          <w:rFonts w:ascii="Arial" w:hAnsi="Arial" w:cs="Arial"/>
+          <w:sz w:val="20"/>
+          <w:szCs w:val="20"/>
+          <w:lang w:val="en-GB"/>
+        </w:rPr>
+        <w:t>., will be tested in isolation to ensure that individual functions work correctly. Aim for a code coverage of at least 80% with these tests</w:t>
       </w:r>
       <w:r>
         <w:rPr>
@@ -5177,7 +5621,7 @@
     </w:p>
     <w:p>
       <w:pPr>
-        <w:pStyle w:val="2"/>
+        <w:pStyle w:val="Heading2"/>
         <w:numPr>
           <w:ilvl w:val="0"/>
           <w:numId w:val="0"/>
@@ -5189,7 +5633,7 @@
     </w:p>
     <w:p>
       <w:pPr>
-        <w:pStyle w:val="2"/>
+        <w:pStyle w:val="Heading2"/>
       </w:pPr>
       <w:bookmarkStart w:id="56" w:name="_Toc507670787"/>
       <w:bookmarkStart w:id="57" w:name="_Toc191663734"/>
@@ -5347,7 +5791,7 @@
     </w:p>
     <w:p>
       <w:pPr>
-        <w:pStyle w:val="1"/>
+        <w:pStyle w:val="Heading1"/>
       </w:pPr>
       <w:bookmarkStart w:id="58" w:name="_Toc327581064"/>
       <w:bookmarkStart w:id="59" w:name="_Toc327581614"/>
@@ -5897,7 +6341,31 @@
                 <w:szCs w:val="26"/>
                 <w:lang w:val="en-US"/>
               </w:rPr>
-              <w:t>If our team missed a deadline, first of all, the client must get informed about the circumstances. Second, the team must properly edit the agenda to make sure that the missed deadline will not affect other tasks. </w:t>
+              <w:t xml:space="preserve">If our team missed a deadline, </w:t>
+            </w:r>
+            <w:proofErr w:type="gramStart"/>
+            <w:r>
+              <w:rPr>
+                <w:rFonts w:eastAsiaTheme="majorEastAsia" w:cstheme="majorBidi"/>
+                <w:b/>
+                <w:bCs/>
+                <w:sz w:val="24"/>
+                <w:szCs w:val="26"/>
+                <w:lang w:val="en-US"/>
+              </w:rPr>
+              <w:t>first of all</w:t>
+            </w:r>
+            <w:proofErr w:type="gramEnd"/>
+            <w:r>
+              <w:rPr>
+                <w:rFonts w:eastAsiaTheme="majorEastAsia" w:cstheme="majorBidi"/>
+                <w:b/>
+                <w:bCs/>
+                <w:sz w:val="24"/>
+                <w:szCs w:val="26"/>
+                <w:lang w:val="en-US"/>
+              </w:rPr>
+              <w:t>, the client must get informed about the circumstances. Second, the team must properly edit the agenda to make sure that the missed deadline will not affect other tasks. </w:t>
             </w:r>
           </w:p>
           <w:p>
@@ -6332,7 +6800,7 @@
       </w:pPr>
     </w:p>
     <w:sectPr>
-      <w:footerReference w:type="default" r:id="rId12"/>
+      <w:footerReference w:type="default" r:id="rId13"/>
       <w:pgSz w:w="11906" w:h="16838"/>
       <w:pgMar w:top="1948" w:right="1183" w:bottom="1702" w:left="1417" w:header="708" w:footer="708" w:gutter="0"/>
       <w:cols w:space="708"/>
@@ -6343,7 +6811,7 @@
 </file>
 
 <file path=word/endnotes.xml><?xml version="1.0" encoding="utf-8"?>
-<w:endnotes xmlns:wpc="http://schemas.microsoft.com/office/word/2010/wordprocessingCanvas" xmlns:cx="http://schemas.microsoft.com/office/drawing/2014/chartex" xmlns:cx1="http://schemas.microsoft.com/office/drawing/2015/9/8/chartex" xmlns:cx2="http://schemas.microsoft.com/office/drawing/2015/10/21/chartex" xmlns:cx3="http://schemas.microsoft.com/office/drawing/2016/5/9/chartex" xmlns:cx4="http://schemas.microsoft.com/office/drawing/2016/5/10/chartex" xmlns:cx5="http://schemas.microsoft.com/office/drawing/2016/5/11/chartex" xmlns:cx6="http://schemas.microsoft.com/office/drawing/2016/5/12/chartex" xmlns:cx7="http://schemas.microsoft.com/office/drawing/2016/5/13/chartex" xmlns:cx8="http://schemas.microsoft.com/office/drawing/2016/5/14/chartex" xmlns:mc="http://schemas.openxmlformats.org/markup-compatibility/2006" xmlns:aink="http://schemas.microsoft.com/office/drawing/2016/ink" xmlns:am3d="http://schemas.microsoft.com/office/drawing/2017/model3d" xmlns:o="urn:schemas-microsoft-com:office:office" xmlns:oel="http://schemas.microsoft.com/office/2019/extlst" xmlns:r="http://schemas.openxmlformats.org/officeDocument/2006/relationships" xmlns:m="http://schemas.openxmlformats.org/officeDocument/2006/math" xmlns:v="urn:schemas-microsoft-com:vml" xmlns:wp14="http://schemas.microsoft.com/office/word/2010/wordprocessingDrawing" xmlns:wp="http://schemas.openxmlformats.org/drawingml/2006/wordprocessingDrawing" xmlns:w10="urn:schemas-microsoft-com:office:word" xmlns:w="http://schemas.openxmlformats.org/wordprocessingml/2006/main" xmlns:w14="http://schemas.microsoft.com/office/word/2010/wordml" xmlns:w15="http://schemas.microsoft.com/office/word/2012/wordml" xmlns:w16cex="http://schemas.microsoft.com/office/word/2018/wordml/cex" xmlns:w16cid="http://schemas.microsoft.com/office/word/2016/wordml/cid" xmlns:w16="http://schemas.microsoft.com/office/word/2018/wordml" xmlns:w16du="http://schemas.microsoft.com/office/word/2023/wordml/word16du" xmlns:w16sdtdh="http://schemas.microsoft.com/office/word/2020/wordml/sdtdatahash" xmlns:w16sdtfl="http://schemas.microsoft.com/office/word/2024/wordml/sdtformatlock" xmlns:w16se="http://schemas.microsoft.com/office/word/2015/wordml/symex" xmlns:wpg="http://schemas.microsoft.com/office/word/2010/wordprocessingGroup" xmlns:wpi="http://schemas.microsoft.com/office/word/2010/wordprocessingInk" xmlns:wne="http://schemas.microsoft.com/office/word/2006/wordml" xmlns:wps="http://schemas.microsoft.com/office/word/2010/wordprocessingShape" mc:Ignorable="w14 w15 w16se w16cid w16 w16cex w16sdtdh w16sdtfl w16du wp14">
+<w:endnotes xmlns:wpc="http://schemas.microsoft.com/office/word/2010/wordprocessingCanvas" xmlns:cx="http://schemas.microsoft.com/office/drawing/2014/chartex" xmlns:cx1="http://schemas.microsoft.com/office/drawing/2015/9/8/chartex" xmlns:cx2="http://schemas.microsoft.com/office/drawing/2015/10/21/chartex" xmlns:cx3="http://schemas.microsoft.com/office/drawing/2016/5/9/chartex" xmlns:cx4="http://schemas.microsoft.com/office/drawing/2016/5/10/chartex" xmlns:cx5="http://schemas.microsoft.com/office/drawing/2016/5/11/chartex" xmlns:cx6="http://schemas.microsoft.com/office/drawing/2016/5/12/chartex" xmlns:cx7="http://schemas.microsoft.com/office/drawing/2016/5/13/chartex" xmlns:cx8="http://schemas.microsoft.com/office/drawing/2016/5/14/chartex" xmlns:mc="http://schemas.openxmlformats.org/markup-compatibility/2006" xmlns:aink="http://schemas.microsoft.com/office/drawing/2016/ink" xmlns:am3d="http://schemas.microsoft.com/office/drawing/2017/model3d" xmlns:o="urn:schemas-microsoft-com:office:office" xmlns:r="http://schemas.openxmlformats.org/officeDocument/2006/relationships" xmlns:m="http://schemas.openxmlformats.org/officeDocument/2006/math" xmlns:v="urn:schemas-microsoft-com:vml" xmlns:wp14="http://schemas.microsoft.com/office/word/2010/wordprocessingDrawing" xmlns:wp="http://schemas.openxmlformats.org/drawingml/2006/wordprocessingDrawing" xmlns:w10="urn:schemas-microsoft-com:office:word" xmlns:w="http://schemas.openxmlformats.org/wordprocessingml/2006/main" xmlns:w14="http://schemas.microsoft.com/office/word/2010/wordml" xmlns:w15="http://schemas.microsoft.com/office/word/2012/wordml" xmlns:w16cex="http://schemas.microsoft.com/office/word/2018/wordml/cex" xmlns:w16cid="http://schemas.microsoft.com/office/word/2016/wordml/cid" xmlns:w16="http://schemas.microsoft.com/office/word/2018/wordml" xmlns:w16sdtdh="http://schemas.microsoft.com/office/word/2020/wordml/sdtdatahash" xmlns:w16se="http://schemas.microsoft.com/office/word/2015/wordml/symex" xmlns:wpg="http://schemas.microsoft.com/office/word/2010/wordprocessingGroup" xmlns:wpi="http://schemas.microsoft.com/office/word/2010/wordprocessingInk" xmlns:wne="http://schemas.microsoft.com/office/word/2006/wordml" xmlns:wps="http://schemas.microsoft.com/office/word/2010/wordprocessingShape" mc:Ignorable="w14 w15 w16se w16cid w16 w16cex w16sdtdh wp14">
   <w:endnote w:type="separator" w:id="-1">
     <w:p>
       <w:r>
@@ -6362,7 +6830,7 @@
 </file>
 
 <file path=word/footer1.xml><?xml version="1.0" encoding="utf-8"?>
-<w:ftr xmlns:wpc="http://schemas.microsoft.com/office/word/2010/wordprocessingCanvas" xmlns:cx="http://schemas.microsoft.com/office/drawing/2014/chartex" xmlns:cx1="http://schemas.microsoft.com/office/drawing/2015/9/8/chartex" xmlns:cx2="http://schemas.microsoft.com/office/drawing/2015/10/21/chartex" xmlns:cx3="http://schemas.microsoft.com/office/drawing/2016/5/9/chartex" xmlns:cx4="http://schemas.microsoft.com/office/drawing/2016/5/10/chartex" xmlns:cx5="http://schemas.microsoft.com/office/drawing/2016/5/11/chartex" xmlns:cx6="http://schemas.microsoft.com/office/drawing/2016/5/12/chartex" xmlns:cx7="http://schemas.microsoft.com/office/drawing/2016/5/13/chartex" xmlns:cx8="http://schemas.microsoft.com/office/drawing/2016/5/14/chartex" xmlns:mc="http://schemas.openxmlformats.org/markup-compatibility/2006" xmlns:aink="http://schemas.microsoft.com/office/drawing/2016/ink" xmlns:am3d="http://schemas.microsoft.com/office/drawing/2017/model3d" xmlns:o="urn:schemas-microsoft-com:office:office" xmlns:oel="http://schemas.microsoft.com/office/2019/extlst" xmlns:r="http://schemas.openxmlformats.org/officeDocument/2006/relationships" xmlns:m="http://schemas.openxmlformats.org/officeDocument/2006/math" xmlns:v="urn:schemas-microsoft-com:vml" xmlns:wp14="http://schemas.microsoft.com/office/word/2010/wordprocessingDrawing" xmlns:wp="http://schemas.openxmlformats.org/drawingml/2006/wordprocessingDrawing" xmlns:w10="urn:schemas-microsoft-com:office:word" xmlns:w="http://schemas.openxmlformats.org/wordprocessingml/2006/main" xmlns:w14="http://schemas.microsoft.com/office/word/2010/wordml" xmlns:w15="http://schemas.microsoft.com/office/word/2012/wordml" xmlns:w16cex="http://schemas.microsoft.com/office/word/2018/wordml/cex" xmlns:w16cid="http://schemas.microsoft.com/office/word/2016/wordml/cid" xmlns:w16="http://schemas.microsoft.com/office/word/2018/wordml" xmlns:w16du="http://schemas.microsoft.com/office/word/2023/wordml/word16du" xmlns:w16sdtdh="http://schemas.microsoft.com/office/word/2020/wordml/sdtdatahash" xmlns:w16sdtfl="http://schemas.microsoft.com/office/word/2024/wordml/sdtformatlock" xmlns:w16se="http://schemas.microsoft.com/office/word/2015/wordml/symex" xmlns:wpg="http://schemas.microsoft.com/office/word/2010/wordprocessingGroup" xmlns:wpi="http://schemas.microsoft.com/office/word/2010/wordprocessingInk" xmlns:wne="http://schemas.microsoft.com/office/word/2006/wordml" xmlns:wps="http://schemas.microsoft.com/office/word/2010/wordprocessingShape" mc:Ignorable="w14 w15 w16se w16cid w16 w16cex w16sdtdh w16sdtfl w16du wp14">
+<w:ftr xmlns:wpc="http://schemas.microsoft.com/office/word/2010/wordprocessingCanvas" xmlns:cx="http://schemas.microsoft.com/office/drawing/2014/chartex" xmlns:cx1="http://schemas.microsoft.com/office/drawing/2015/9/8/chartex" xmlns:cx2="http://schemas.microsoft.com/office/drawing/2015/10/21/chartex" xmlns:cx3="http://schemas.microsoft.com/office/drawing/2016/5/9/chartex" xmlns:cx4="http://schemas.microsoft.com/office/drawing/2016/5/10/chartex" xmlns:cx5="http://schemas.microsoft.com/office/drawing/2016/5/11/chartex" xmlns:cx6="http://schemas.microsoft.com/office/drawing/2016/5/12/chartex" xmlns:cx7="http://schemas.microsoft.com/office/drawing/2016/5/13/chartex" xmlns:cx8="http://schemas.microsoft.com/office/drawing/2016/5/14/chartex" xmlns:mc="http://schemas.openxmlformats.org/markup-compatibility/2006" xmlns:aink="http://schemas.microsoft.com/office/drawing/2016/ink" xmlns:am3d="http://schemas.microsoft.com/office/drawing/2017/model3d" xmlns:o="urn:schemas-microsoft-com:office:office" xmlns:r="http://schemas.openxmlformats.org/officeDocument/2006/relationships" xmlns:m="http://schemas.openxmlformats.org/officeDocument/2006/math" xmlns:v="urn:schemas-microsoft-com:vml" xmlns:wp14="http://schemas.microsoft.com/office/word/2010/wordprocessingDrawing" xmlns:wp="http://schemas.openxmlformats.org/drawingml/2006/wordprocessingDrawing" xmlns:w10="urn:schemas-microsoft-com:office:word" xmlns:w="http://schemas.openxmlformats.org/wordprocessingml/2006/main" xmlns:w14="http://schemas.microsoft.com/office/word/2010/wordml" xmlns:w15="http://schemas.microsoft.com/office/word/2012/wordml" xmlns:w16cex="http://schemas.microsoft.com/office/word/2018/wordml/cex" xmlns:w16cid="http://schemas.microsoft.com/office/word/2016/wordml/cid" xmlns:w16="http://schemas.microsoft.com/office/word/2018/wordml" xmlns:w16sdtdh="http://schemas.microsoft.com/office/word/2020/wordml/sdtdatahash" xmlns:w16se="http://schemas.microsoft.com/office/word/2015/wordml/symex" xmlns:wpg="http://schemas.microsoft.com/office/word/2010/wordprocessingGroup" xmlns:wpi="http://schemas.microsoft.com/office/word/2010/wordprocessingInk" xmlns:wne="http://schemas.microsoft.com/office/word/2006/wordml" xmlns:wps="http://schemas.microsoft.com/office/word/2010/wordprocessingShape" mc:Ignorable="w14 w15 w16se w16cid w16 w16cex w16sdtdh wp14">
   <w:p>
     <w:pPr>
       <w:tabs>
@@ -6516,7 +6984,7 @@
 </file>
 
 <file path=word/footnotes.xml><?xml version="1.0" encoding="utf-8"?>
-<w:footnotes xmlns:wpc="http://schemas.microsoft.com/office/word/2010/wordprocessingCanvas" xmlns:cx="http://schemas.microsoft.com/office/drawing/2014/chartex" xmlns:cx1="http://schemas.microsoft.com/office/drawing/2015/9/8/chartex" xmlns:cx2="http://schemas.microsoft.com/office/drawing/2015/10/21/chartex" xmlns:cx3="http://schemas.microsoft.com/office/drawing/2016/5/9/chartex" xmlns:cx4="http://schemas.microsoft.com/office/drawing/2016/5/10/chartex" xmlns:cx5="http://schemas.microsoft.com/office/drawing/2016/5/11/chartex" xmlns:cx6="http://schemas.microsoft.com/office/drawing/2016/5/12/chartex" xmlns:cx7="http://schemas.microsoft.com/office/drawing/2016/5/13/chartex" xmlns:cx8="http://schemas.microsoft.com/office/drawing/2016/5/14/chartex" xmlns:mc="http://schemas.openxmlformats.org/markup-compatibility/2006" xmlns:aink="http://schemas.microsoft.com/office/drawing/2016/ink" xmlns:am3d="http://schemas.microsoft.com/office/drawing/2017/model3d" xmlns:o="urn:schemas-microsoft-com:office:office" xmlns:oel="http://schemas.microsoft.com/office/2019/extlst" xmlns:r="http://schemas.openxmlformats.org/officeDocument/2006/relationships" xmlns:m="http://schemas.openxmlformats.org/officeDocument/2006/math" xmlns:v="urn:schemas-microsoft-com:vml" xmlns:wp14="http://schemas.microsoft.com/office/word/2010/wordprocessingDrawing" xmlns:wp="http://schemas.openxmlformats.org/drawingml/2006/wordprocessingDrawing" xmlns:w10="urn:schemas-microsoft-com:office:word" xmlns:w="http://schemas.openxmlformats.org/wordprocessingml/2006/main" xmlns:w14="http://schemas.microsoft.com/office/word/2010/wordml" xmlns:w15="http://schemas.microsoft.com/office/word/2012/wordml" xmlns:w16cex="http://schemas.microsoft.com/office/word/2018/wordml/cex" xmlns:w16cid="http://schemas.microsoft.com/office/word/2016/wordml/cid" xmlns:w16="http://schemas.microsoft.com/office/word/2018/wordml" xmlns:w16du="http://schemas.microsoft.com/office/word/2023/wordml/word16du" xmlns:w16sdtdh="http://schemas.microsoft.com/office/word/2020/wordml/sdtdatahash" xmlns:w16sdtfl="http://schemas.microsoft.com/office/word/2024/wordml/sdtformatlock" xmlns:w16se="http://schemas.microsoft.com/office/word/2015/wordml/symex" xmlns:wpg="http://schemas.microsoft.com/office/word/2010/wordprocessingGroup" xmlns:wpi="http://schemas.microsoft.com/office/word/2010/wordprocessingInk" xmlns:wne="http://schemas.microsoft.com/office/word/2006/wordml" xmlns:wps="http://schemas.microsoft.com/office/word/2010/wordprocessingShape" mc:Ignorable="w14 w15 w16se w16cid w16 w16cex w16sdtdh w16sdtfl w16du wp14">
+<w:footnotes xmlns:wpc="http://schemas.microsoft.com/office/word/2010/wordprocessingCanvas" xmlns:cx="http://schemas.microsoft.com/office/drawing/2014/chartex" xmlns:cx1="http://schemas.microsoft.com/office/drawing/2015/9/8/chartex" xmlns:cx2="http://schemas.microsoft.com/office/drawing/2015/10/21/chartex" xmlns:cx3="http://schemas.microsoft.com/office/drawing/2016/5/9/chartex" xmlns:cx4="http://schemas.microsoft.com/office/drawing/2016/5/10/chartex" xmlns:cx5="http://schemas.microsoft.com/office/drawing/2016/5/11/chartex" xmlns:cx6="http://schemas.microsoft.com/office/drawing/2016/5/12/chartex" xmlns:cx7="http://schemas.microsoft.com/office/drawing/2016/5/13/chartex" xmlns:cx8="http://schemas.microsoft.com/office/drawing/2016/5/14/chartex" xmlns:mc="http://schemas.openxmlformats.org/markup-compatibility/2006" xmlns:aink="http://schemas.microsoft.com/office/drawing/2016/ink" xmlns:am3d="http://schemas.microsoft.com/office/drawing/2017/model3d" xmlns:o="urn:schemas-microsoft-com:office:office" xmlns:r="http://schemas.openxmlformats.org/officeDocument/2006/relationships" xmlns:m="http://schemas.openxmlformats.org/officeDocument/2006/math" xmlns:v="urn:schemas-microsoft-com:vml" xmlns:wp14="http://schemas.microsoft.com/office/word/2010/wordprocessingDrawing" xmlns:wp="http://schemas.openxmlformats.org/drawingml/2006/wordprocessingDrawing" xmlns:w10="urn:schemas-microsoft-com:office:word" xmlns:w="http://schemas.openxmlformats.org/wordprocessingml/2006/main" xmlns:w14="http://schemas.microsoft.com/office/word/2010/wordml" xmlns:w15="http://schemas.microsoft.com/office/word/2012/wordml" xmlns:w16cex="http://schemas.microsoft.com/office/word/2018/wordml/cex" xmlns:w16cid="http://schemas.microsoft.com/office/word/2016/wordml/cid" xmlns:w16="http://schemas.microsoft.com/office/word/2018/wordml" xmlns:w16sdtdh="http://schemas.microsoft.com/office/word/2020/wordml/sdtdatahash" xmlns:w16se="http://schemas.microsoft.com/office/word/2015/wordml/symex" xmlns:wpg="http://schemas.microsoft.com/office/word/2010/wordprocessingGroup" xmlns:wpi="http://schemas.microsoft.com/office/word/2010/wordprocessingInk" xmlns:wne="http://schemas.microsoft.com/office/word/2006/wordml" xmlns:wps="http://schemas.microsoft.com/office/word/2010/wordprocessingShape" mc:Ignorable="w14 w15 w16se w16cid w16 w16cex w16sdtdh wp14">
   <w:footnote w:type="separator" w:id="-1">
     <w:p>
       <w:r>
@@ -6535,7 +7003,7 @@
 </file>
 
 <file path=word/numbering.xml><?xml version="1.0" encoding="utf-8"?>
-<w:numbering xmlns:wpc="http://schemas.microsoft.com/office/word/2010/wordprocessingCanvas" xmlns:cx="http://schemas.microsoft.com/office/drawing/2014/chartex" xmlns:cx1="http://schemas.microsoft.com/office/drawing/2015/9/8/chartex" xmlns:cx2="http://schemas.microsoft.com/office/drawing/2015/10/21/chartex" xmlns:cx3="http://schemas.microsoft.com/office/drawing/2016/5/9/chartex" xmlns:cx4="http://schemas.microsoft.com/office/drawing/2016/5/10/chartex" xmlns:cx5="http://schemas.microsoft.com/office/drawing/2016/5/11/chartex" xmlns:cx6="http://schemas.microsoft.com/office/drawing/2016/5/12/chartex" xmlns:cx7="http://schemas.microsoft.com/office/drawing/2016/5/13/chartex" xmlns:cx8="http://schemas.microsoft.com/office/drawing/2016/5/14/chartex" xmlns:mc="http://schemas.openxmlformats.org/markup-compatibility/2006" xmlns:aink="http://schemas.microsoft.com/office/drawing/2016/ink" xmlns:am3d="http://schemas.microsoft.com/office/drawing/2017/model3d" xmlns:o="urn:schemas-microsoft-com:office:office" xmlns:oel="http://schemas.microsoft.com/office/2019/extlst" xmlns:r="http://schemas.openxmlformats.org/officeDocument/2006/relationships" xmlns:m="http://schemas.openxmlformats.org/officeDocument/2006/math" xmlns:v="urn:schemas-microsoft-com:vml" xmlns:wp14="http://schemas.microsoft.com/office/word/2010/wordprocessingDrawing" xmlns:wp="http://schemas.openxmlformats.org/drawingml/2006/wordprocessingDrawing" xmlns:w10="urn:schemas-microsoft-com:office:word" xmlns:w="http://schemas.openxmlformats.org/wordprocessingml/2006/main" xmlns:w14="http://schemas.microsoft.com/office/word/2010/wordml" xmlns:w15="http://schemas.microsoft.com/office/word/2012/wordml" xmlns:w16cex="http://schemas.microsoft.com/office/word/2018/wordml/cex" xmlns:w16cid="http://schemas.microsoft.com/office/word/2016/wordml/cid" xmlns:w16="http://schemas.microsoft.com/office/word/2018/wordml" xmlns:w16du="http://schemas.microsoft.com/office/word/2023/wordml/word16du" xmlns:w16sdtdh="http://schemas.microsoft.com/office/word/2020/wordml/sdtdatahash" xmlns:w16sdtfl="http://schemas.microsoft.com/office/word/2024/wordml/sdtformatlock" xmlns:w16se="http://schemas.microsoft.com/office/word/2015/wordml/symex" xmlns:wpg="http://schemas.microsoft.com/office/word/2010/wordprocessingGroup" xmlns:wpi="http://schemas.microsoft.com/office/word/2010/wordprocessingInk" xmlns:wne="http://schemas.microsoft.com/office/word/2006/wordml" xmlns:wps="http://schemas.microsoft.com/office/word/2010/wordprocessingShape" mc:Ignorable="w14 w15 w16se w16cid w16 w16cex w16sdtdh w16sdtfl w16du wp14">
+<w:numbering xmlns:wpc="http://schemas.microsoft.com/office/word/2010/wordprocessingCanvas" xmlns:cx="http://schemas.microsoft.com/office/drawing/2014/chartex" xmlns:cx1="http://schemas.microsoft.com/office/drawing/2015/9/8/chartex" xmlns:cx2="http://schemas.microsoft.com/office/drawing/2015/10/21/chartex" xmlns:cx3="http://schemas.microsoft.com/office/drawing/2016/5/9/chartex" xmlns:cx4="http://schemas.microsoft.com/office/drawing/2016/5/10/chartex" xmlns:cx5="http://schemas.microsoft.com/office/drawing/2016/5/11/chartex" xmlns:cx6="http://schemas.microsoft.com/office/drawing/2016/5/12/chartex" xmlns:cx7="http://schemas.microsoft.com/office/drawing/2016/5/13/chartex" xmlns:cx8="http://schemas.microsoft.com/office/drawing/2016/5/14/chartex" xmlns:mc="http://schemas.openxmlformats.org/markup-compatibility/2006" xmlns:aink="http://schemas.microsoft.com/office/drawing/2016/ink" xmlns:am3d="http://schemas.microsoft.com/office/drawing/2017/model3d" xmlns:o="urn:schemas-microsoft-com:office:office" xmlns:r="http://schemas.openxmlformats.org/officeDocument/2006/relationships" xmlns:m="http://schemas.openxmlformats.org/officeDocument/2006/math" xmlns:v="urn:schemas-microsoft-com:vml" xmlns:wp14="http://schemas.microsoft.com/office/word/2010/wordprocessingDrawing" xmlns:wp="http://schemas.openxmlformats.org/drawingml/2006/wordprocessingDrawing" xmlns:w10="urn:schemas-microsoft-com:office:word" xmlns:w="http://schemas.openxmlformats.org/wordprocessingml/2006/main" xmlns:w14="http://schemas.microsoft.com/office/word/2010/wordml" xmlns:w15="http://schemas.microsoft.com/office/word/2012/wordml" xmlns:w16cex="http://schemas.microsoft.com/office/word/2018/wordml/cex" xmlns:w16cid="http://schemas.microsoft.com/office/word/2016/wordml/cid" xmlns:w16="http://schemas.microsoft.com/office/word/2018/wordml" xmlns:w16sdtdh="http://schemas.microsoft.com/office/word/2020/wordml/sdtdatahash" xmlns:w16se="http://schemas.microsoft.com/office/word/2015/wordml/symex" xmlns:wpg="http://schemas.microsoft.com/office/word/2010/wordprocessingGroup" xmlns:wpi="http://schemas.microsoft.com/office/word/2010/wordprocessingInk" xmlns:wne="http://schemas.microsoft.com/office/word/2006/wordml" xmlns:wps="http://schemas.microsoft.com/office/word/2010/wordprocessingShape" mc:Ignorable="w14 w15 w16se w16cid w16 w16cex w16sdtdh wp14">
   <w:abstractNum w:abstractNumId="0" w15:restartNumberingAfterBreak="0">
     <w:nsid w:val="FFFFFF88"/>
     <w:multiLevelType w:val="singleLevel"/>
@@ -6543,7 +7011,7 @@
     <w:lvl w:ilvl="0">
       <w:start w:val="1"/>
       <w:numFmt w:val="decimal"/>
-      <w:pStyle w:val="a"/>
+      <w:pStyle w:val="ListNumber"/>
       <w:lvlText w:val="%1"/>
       <w:lvlJc w:val="left"/>
       <w:pPr>
@@ -7955,7 +8423,7 @@
     <w:lvl w:ilvl="0">
       <w:start w:val="1"/>
       <w:numFmt w:val="decimal"/>
-      <w:pStyle w:val="1"/>
+      <w:pStyle w:val="Heading1"/>
       <w:lvlText w:val="%1."/>
       <w:lvlJc w:val="left"/>
       <w:pPr>
@@ -7975,7 +8443,7 @@
     <w:lvl w:ilvl="1">
       <w:start w:val="1"/>
       <w:numFmt w:val="decimal"/>
-      <w:pStyle w:val="2"/>
+      <w:pStyle w:val="Heading2"/>
       <w:lvlText w:val="%1.%2"/>
       <w:lvlJc w:val="left"/>
       <w:pPr>
@@ -8033,7 +8501,7 @@
     <w:lvl w:ilvl="2">
       <w:start w:val="1"/>
       <w:numFmt w:val="decimal"/>
-      <w:pStyle w:val="3"/>
+      <w:pStyle w:val="Heading3"/>
       <w:lvlText w:val="%1.%2.%3"/>
       <w:lvlJc w:val="left"/>
       <w:pPr>
@@ -9317,46 +9785,46 @@
       </w:pPr>
     </w:lvl>
   </w:abstractNum>
-  <w:num w:numId="1" w16cid:durableId="410198822">
+  <w:num w:numId="1">
     <w:abstractNumId w:val="4"/>
   </w:num>
-  <w:num w:numId="2" w16cid:durableId="1993682034">
+  <w:num w:numId="2">
     <w:abstractNumId w:val="2"/>
   </w:num>
-  <w:num w:numId="3" w16cid:durableId="1838157263">
+  <w:num w:numId="3">
     <w:abstractNumId w:val="7"/>
   </w:num>
-  <w:num w:numId="4" w16cid:durableId="402220370">
+  <w:num w:numId="4">
     <w:abstractNumId w:val="12"/>
   </w:num>
-  <w:num w:numId="5" w16cid:durableId="1218315848">
+  <w:num w:numId="5">
     <w:abstractNumId w:val="11"/>
   </w:num>
-  <w:num w:numId="6" w16cid:durableId="2125690229">
+  <w:num w:numId="6">
     <w:abstractNumId w:val="19"/>
   </w:num>
-  <w:num w:numId="7" w16cid:durableId="1383169754">
+  <w:num w:numId="7">
     <w:abstractNumId w:val="15"/>
   </w:num>
-  <w:num w:numId="8" w16cid:durableId="628828739">
+  <w:num w:numId="8">
     <w:abstractNumId w:val="3"/>
   </w:num>
-  <w:num w:numId="9" w16cid:durableId="1757171380">
+  <w:num w:numId="9">
     <w:abstractNumId w:val="0"/>
   </w:num>
-  <w:num w:numId="10" w16cid:durableId="565452998">
+  <w:num w:numId="10">
     <w:abstractNumId w:val="10"/>
   </w:num>
-  <w:num w:numId="11" w16cid:durableId="1325544816">
+  <w:num w:numId="11">
     <w:abstractNumId w:val="14"/>
   </w:num>
-  <w:num w:numId="12" w16cid:durableId="391269470">
+  <w:num w:numId="12">
     <w:abstractNumId w:val="16"/>
   </w:num>
-  <w:num w:numId="13" w16cid:durableId="681474996">
+  <w:num w:numId="13">
     <w:abstractNumId w:val="22"/>
   </w:num>
-  <w:num w:numId="14" w16cid:durableId="1671131787">
+  <w:num w:numId="14">
     <w:abstractNumId w:val="12"/>
     <w:lvlOverride w:ilvl="0">
       <w:startOverride w:val="1"/>
@@ -9386,50 +9854,50 @@
       <w:startOverride w:val="1"/>
     </w:lvlOverride>
   </w:num>
-  <w:num w:numId="15" w16cid:durableId="1474524682">
+  <w:num w:numId="15">
     <w:abstractNumId w:val="12"/>
   </w:num>
-  <w:num w:numId="16" w16cid:durableId="2129003452">
+  <w:num w:numId="16">
     <w:abstractNumId w:val="12"/>
   </w:num>
-  <w:num w:numId="17" w16cid:durableId="815755508">
+  <w:num w:numId="17">
     <w:abstractNumId w:val="12"/>
   </w:num>
-  <w:num w:numId="18" w16cid:durableId="1242641767">
+  <w:num w:numId="18">
     <w:abstractNumId w:val="17"/>
   </w:num>
-  <w:num w:numId="19" w16cid:durableId="191501159">
+  <w:num w:numId="19">
     <w:abstractNumId w:val="6"/>
   </w:num>
-  <w:num w:numId="20" w16cid:durableId="2124180988">
+  <w:num w:numId="20">
     <w:abstractNumId w:val="8"/>
   </w:num>
-  <w:num w:numId="21" w16cid:durableId="60293903">
+  <w:num w:numId="21">
     <w:abstractNumId w:val="13"/>
   </w:num>
-  <w:num w:numId="22" w16cid:durableId="1576283939">
+  <w:num w:numId="22">
     <w:abstractNumId w:val="9"/>
   </w:num>
-  <w:num w:numId="23" w16cid:durableId="827012791">
+  <w:num w:numId="23">
     <w:abstractNumId w:val="18"/>
   </w:num>
-  <w:num w:numId="24" w16cid:durableId="1581057703">
+  <w:num w:numId="24">
     <w:abstractNumId w:val="1"/>
   </w:num>
-  <w:num w:numId="25" w16cid:durableId="2010324777">
+  <w:num w:numId="25">
     <w:abstractNumId w:val="20"/>
   </w:num>
-  <w:num w:numId="26" w16cid:durableId="1788888968">
+  <w:num w:numId="26">
     <w:abstractNumId w:val="21"/>
   </w:num>
-  <w:num w:numId="27" w16cid:durableId="200363694">
+  <w:num w:numId="27">
     <w:abstractNumId w:val="5"/>
   </w:num>
 </w:numbering>
 </file>
 
 <file path=word/styles.xml><?xml version="1.0" encoding="utf-8"?>
-<w:styles xmlns:mc="http://schemas.openxmlformats.org/markup-compatibility/2006" xmlns:r="http://schemas.openxmlformats.org/officeDocument/2006/relationships" xmlns:w="http://schemas.openxmlformats.org/wordprocessingml/2006/main" xmlns:w14="http://schemas.microsoft.com/office/word/2010/wordml" xmlns:w15="http://schemas.microsoft.com/office/word/2012/wordml" xmlns:w16cex="http://schemas.microsoft.com/office/word/2018/wordml/cex" xmlns:w16cid="http://schemas.microsoft.com/office/word/2016/wordml/cid" xmlns:w16="http://schemas.microsoft.com/office/word/2018/wordml" xmlns:w16du="http://schemas.microsoft.com/office/word/2023/wordml/word16du" xmlns:w16sdtdh="http://schemas.microsoft.com/office/word/2020/wordml/sdtdatahash" xmlns:w16sdtfl="http://schemas.microsoft.com/office/word/2024/wordml/sdtformatlock" xmlns:w16se="http://schemas.microsoft.com/office/word/2015/wordml/symex" mc:Ignorable="w14 w15 w16se w16cid w16 w16cex w16sdtdh w16sdtfl w16du">
+<w:styles xmlns:mc="http://schemas.openxmlformats.org/markup-compatibility/2006" xmlns:r="http://schemas.openxmlformats.org/officeDocument/2006/relationships" xmlns:w="http://schemas.openxmlformats.org/wordprocessingml/2006/main" xmlns:w14="http://schemas.microsoft.com/office/word/2010/wordml" xmlns:w15="http://schemas.microsoft.com/office/word/2012/wordml" xmlns:w16cex="http://schemas.microsoft.com/office/word/2018/wordml/cex" xmlns:w16cid="http://schemas.microsoft.com/office/word/2016/wordml/cid" xmlns:w16="http://schemas.microsoft.com/office/word/2018/wordml" xmlns:w16sdtdh="http://schemas.microsoft.com/office/word/2020/wordml/sdtdatahash" xmlns:w16se="http://schemas.microsoft.com/office/word/2015/wordml/symex" mc:Ignorable="w14 w15 w16se w16cid w16 w16cex w16sdtdh">
   <w:docDefaults>
     <w:rPrDefault>
       <w:rPr>
@@ -9823,7 +10291,7 @@
     <w:lsdException w:name="Unresolved Mention" w:semiHidden="1" w:unhideWhenUsed="1"/>
     <w:lsdException w:name="Smart Link" w:semiHidden="1" w:unhideWhenUsed="1"/>
   </w:latentStyles>
-  <w:style w:type="paragraph" w:default="1" w:styleId="a0">
+  <w:style w:type="paragraph" w:default="1" w:styleId="Normal">
     <w:name w:val="Normal"/>
     <w:qFormat/>
     <w:rsid w:val="00E05081"/>
@@ -9836,11 +10304,11 @@
       <w:szCs w:val="20"/>
     </w:rPr>
   </w:style>
-  <w:style w:type="paragraph" w:styleId="1">
+  <w:style w:type="paragraph" w:styleId="Heading1">
     <w:name w:val="heading 1"/>
-    <w:basedOn w:val="a0"/>
-    <w:next w:val="a0"/>
-    <w:link w:val="10"/>
+    <w:basedOn w:val="Normal"/>
+    <w:next w:val="Normal"/>
+    <w:link w:val="Heading1Char"/>
     <w:qFormat/>
     <w:rsid w:val="00E42EB6"/>
     <w:pPr>
@@ -9860,11 +10328,11 @@
       <w:lang w:val="en-GB"/>
     </w:rPr>
   </w:style>
-  <w:style w:type="paragraph" w:styleId="2">
+  <w:style w:type="paragraph" w:styleId="Heading2">
     <w:name w:val="heading 2"/>
-    <w:basedOn w:val="a0"/>
-    <w:next w:val="a0"/>
-    <w:link w:val="20"/>
+    <w:basedOn w:val="Normal"/>
+    <w:next w:val="Normal"/>
+    <w:link w:val="Heading2Char"/>
     <w:autoRedefine/>
     <w:unhideWhenUsed/>
     <w:qFormat/>
@@ -9891,11 +10359,11 @@
       <w:lang w:val="en-GB"/>
     </w:rPr>
   </w:style>
-  <w:style w:type="paragraph" w:styleId="3">
+  <w:style w:type="paragraph" w:styleId="Heading3">
     <w:name w:val="heading 3"/>
-    <w:basedOn w:val="a0"/>
-    <w:next w:val="a0"/>
-    <w:link w:val="30"/>
+    <w:basedOn w:val="Normal"/>
+    <w:next w:val="Normal"/>
+    <w:link w:val="Heading3Char"/>
     <w:unhideWhenUsed/>
     <w:qFormat/>
     <w:rsid w:val="00883804"/>
@@ -9918,11 +10386,11 @@
       <w:sz w:val="22"/>
     </w:rPr>
   </w:style>
-  <w:style w:type="paragraph" w:styleId="4">
+  <w:style w:type="paragraph" w:styleId="Heading4">
     <w:name w:val="heading 4"/>
-    <w:basedOn w:val="a0"/>
-    <w:next w:val="a0"/>
-    <w:link w:val="40"/>
+    <w:basedOn w:val="Normal"/>
+    <w:next w:val="Normal"/>
+    <w:link w:val="Heading4Char"/>
     <w:uiPriority w:val="9"/>
     <w:unhideWhenUsed/>
     <w:qFormat/>
@@ -9941,12 +10409,13 @@
       <w:lang w:val="en-US"/>
     </w:rPr>
   </w:style>
-  <w:style w:type="character" w:default="1" w:styleId="a1">
+  <w:style w:type="character" w:default="1" w:styleId="DefaultParagraphFont">
     <w:name w:val="Default Paragraph Font"/>
     <w:uiPriority w:val="1"/>
+    <w:semiHidden/>
     <w:unhideWhenUsed/>
   </w:style>
-  <w:style w:type="table" w:default="1" w:styleId="a2">
+  <w:style w:type="table" w:default="1" w:styleId="TableNormal">
     <w:name w:val="Normal Table"/>
     <w:uiPriority w:val="99"/>
     <w:semiHidden/>
@@ -9961,16 +10430,16 @@
       </w:tblCellMar>
     </w:tblPr>
   </w:style>
-  <w:style w:type="numbering" w:default="1" w:styleId="a3">
+  <w:style w:type="numbering" w:default="1" w:styleId="NoList">
     <w:name w:val="No List"/>
     <w:uiPriority w:val="99"/>
     <w:semiHidden/>
     <w:unhideWhenUsed/>
   </w:style>
-  <w:style w:type="character" w:customStyle="1" w:styleId="10">
-    <w:name w:val="Заголовок 1 Знак"/>
-    <w:basedOn w:val="a1"/>
-    <w:link w:val="1"/>
+  <w:style w:type="character" w:customStyle="1" w:styleId="Heading1Char">
+    <w:name w:val="Heading 1 Char"/>
+    <w:basedOn w:val="DefaultParagraphFont"/>
+    <w:link w:val="Heading1"/>
     <w:rsid w:val="00E42EB6"/>
     <w:rPr>
       <w:rFonts w:ascii="Arial" w:eastAsiaTheme="majorEastAsia" w:hAnsi="Arial" w:cstheme="majorBidi"/>
@@ -9981,10 +10450,10 @@
       <w:lang w:val="en-GB"/>
     </w:rPr>
   </w:style>
-  <w:style w:type="character" w:customStyle="1" w:styleId="20">
-    <w:name w:val="Заголовок 2 Знак"/>
-    <w:basedOn w:val="a1"/>
-    <w:link w:val="2"/>
+  <w:style w:type="character" w:customStyle="1" w:styleId="Heading2Char">
+    <w:name w:val="Heading 2 Char"/>
+    <w:basedOn w:val="DefaultParagraphFont"/>
+    <w:link w:val="Heading2"/>
     <w:rsid w:val="00E42EB6"/>
     <w:rPr>
       <w:rFonts w:ascii="Arial" w:eastAsiaTheme="majorEastAsia" w:hAnsi="Arial" w:cstheme="majorBidi"/>
@@ -9995,10 +10464,10 @@
       <w:lang w:val="en-GB"/>
     </w:rPr>
   </w:style>
-  <w:style w:type="character" w:customStyle="1" w:styleId="30">
-    <w:name w:val="Заголовок 3 Знак"/>
-    <w:basedOn w:val="a1"/>
-    <w:link w:val="3"/>
+  <w:style w:type="character" w:customStyle="1" w:styleId="Heading3Char">
+    <w:name w:val="Heading 3 Char"/>
+    <w:basedOn w:val="DefaultParagraphFont"/>
+    <w:link w:val="Heading3"/>
     <w:rsid w:val="00883804"/>
     <w:rPr>
       <w:rFonts w:ascii="Arial" w:eastAsiaTheme="majorEastAsia" w:hAnsi="Arial" w:cstheme="majorBidi"/>
@@ -10006,10 +10475,10 @@
       <w:szCs w:val="20"/>
     </w:rPr>
   </w:style>
-  <w:style w:type="character" w:customStyle="1" w:styleId="40">
-    <w:name w:val="Заголовок 4 Знак"/>
-    <w:basedOn w:val="a1"/>
-    <w:link w:val="4"/>
+  <w:style w:type="character" w:customStyle="1" w:styleId="Heading4Char">
+    <w:name w:val="Heading 4 Char"/>
+    <w:basedOn w:val="DefaultParagraphFont"/>
+    <w:link w:val="Heading4"/>
     <w:uiPriority w:val="9"/>
     <w:rsid w:val="00E42EB6"/>
     <w:rPr>
@@ -10022,10 +10491,10 @@
       <w:lang w:val="en-US"/>
     </w:rPr>
   </w:style>
-  <w:style w:type="paragraph" w:styleId="a4">
+  <w:style w:type="paragraph" w:styleId="Header">
     <w:name w:val="header"/>
-    <w:basedOn w:val="a0"/>
-    <w:link w:val="a5"/>
+    <w:basedOn w:val="Normal"/>
+    <w:link w:val="HeaderChar"/>
     <w:uiPriority w:val="99"/>
     <w:unhideWhenUsed/>
     <w:rsid w:val="00B01BF3"/>
@@ -10036,10 +10505,10 @@
       </w:tabs>
     </w:pPr>
   </w:style>
-  <w:style w:type="character" w:customStyle="1" w:styleId="a5">
-    <w:name w:val="Верхний колонтитул Знак"/>
-    <w:basedOn w:val="a1"/>
-    <w:link w:val="a4"/>
+  <w:style w:type="character" w:customStyle="1" w:styleId="HeaderChar">
+    <w:name w:val="Header Char"/>
+    <w:basedOn w:val="DefaultParagraphFont"/>
+    <w:link w:val="Header"/>
     <w:uiPriority w:val="99"/>
     <w:rsid w:val="00B01BF3"/>
     <w:rPr>
@@ -10048,9 +10517,9 @@
       <w:szCs w:val="20"/>
     </w:rPr>
   </w:style>
-  <w:style w:type="table" w:styleId="a6">
+  <w:style w:type="table" w:styleId="TableGrid">
     <w:name w:val="Table Grid"/>
-    <w:basedOn w:val="a2"/>
+    <w:basedOn w:val="TableNormal"/>
     <w:uiPriority w:val="59"/>
     <w:rsid w:val="00B01BF3"/>
     <w:pPr>
@@ -10069,7 +10538,7 @@
   </w:style>
   <w:style w:type="paragraph" w:customStyle="1" w:styleId="Tabelbody">
     <w:name w:val="Tabel body"/>
-    <w:basedOn w:val="a0"/>
+    <w:basedOn w:val="Normal"/>
     <w:locked/>
     <w:rsid w:val="00B01BF3"/>
     <w:pPr>
@@ -10081,7 +10550,7 @@
   </w:style>
   <w:style w:type="paragraph" w:customStyle="1" w:styleId="tabelheader">
     <w:name w:val="tabel header"/>
-    <w:basedOn w:val="a0"/>
+    <w:basedOn w:val="Normal"/>
     <w:locked/>
     <w:rsid w:val="00B01BF3"/>
     <w:pPr>
@@ -10091,7 +10560,7 @@
       <w:sz w:val="18"/>
     </w:rPr>
   </w:style>
-  <w:style w:type="paragraph" w:styleId="a7">
+  <w:style w:type="paragraph" w:styleId="NoSpacing">
     <w:name w:val="No Spacing"/>
     <w:uiPriority w:val="1"/>
     <w:qFormat/>
@@ -10104,9 +10573,9 @@
       <w:sz w:val="20"/>
     </w:rPr>
   </w:style>
-  <w:style w:type="paragraph" w:styleId="a8">
+  <w:style w:type="paragraph" w:styleId="NormalWeb">
     <w:name w:val="Normal (Web)"/>
-    <w:basedOn w:val="a0"/>
+    <w:basedOn w:val="Normal"/>
     <w:uiPriority w:val="99"/>
     <w:semiHidden/>
     <w:unhideWhenUsed/>
@@ -10121,10 +10590,10 @@
       <w:lang w:eastAsia="nl-NL"/>
     </w:rPr>
   </w:style>
-  <w:style w:type="paragraph" w:styleId="11">
+  <w:style w:type="paragraph" w:styleId="TOC1">
     <w:name w:val="toc 1"/>
-    <w:basedOn w:val="a0"/>
-    <w:next w:val="a0"/>
+    <w:basedOn w:val="Normal"/>
+    <w:next w:val="Normal"/>
     <w:uiPriority w:val="39"/>
     <w:rsid w:val="00B01BF3"/>
     <w:pPr>
@@ -10137,10 +10606,10 @@
       <w:sz w:val="22"/>
     </w:rPr>
   </w:style>
-  <w:style w:type="paragraph" w:styleId="21">
+  <w:style w:type="paragraph" w:styleId="TOC2">
     <w:name w:val="toc 2"/>
-    <w:basedOn w:val="a0"/>
-    <w:next w:val="a0"/>
+    <w:basedOn w:val="Normal"/>
+    <w:next w:val="Normal"/>
     <w:uiPriority w:val="39"/>
     <w:rsid w:val="00B01BF3"/>
     <w:pPr>
@@ -10151,9 +10620,9 @@
       <w:ind w:left="284"/>
     </w:pPr>
   </w:style>
-  <w:style w:type="paragraph" w:styleId="a">
+  <w:style w:type="paragraph" w:styleId="ListNumber">
     <w:name w:val="List Number"/>
-    <w:basedOn w:val="a0"/>
+    <w:basedOn w:val="Normal"/>
     <w:rsid w:val="00B01BF3"/>
     <w:pPr>
       <w:numPr>
@@ -10164,7 +10633,7 @@
   </w:style>
   <w:style w:type="paragraph" w:customStyle="1" w:styleId="Opmaakprofiel11ptCursief">
     <w:name w:val="Opmaakprofiel 11 pt Cursief"/>
-    <w:basedOn w:val="a0"/>
+    <w:basedOn w:val="Normal"/>
     <w:rsid w:val="00B01BF3"/>
     <w:pPr>
       <w:spacing w:after="60"/>
@@ -10175,10 +10644,10 @@
       <w:sz w:val="22"/>
     </w:rPr>
   </w:style>
-  <w:style w:type="paragraph" w:styleId="a9">
+  <w:style w:type="paragraph" w:styleId="Footer">
     <w:name w:val="footer"/>
-    <w:basedOn w:val="a0"/>
-    <w:link w:val="aa"/>
+    <w:basedOn w:val="Normal"/>
+    <w:link w:val="FooterChar"/>
     <w:uiPriority w:val="99"/>
     <w:unhideWhenUsed/>
     <w:rsid w:val="0094479F"/>
@@ -10189,10 +10658,10 @@
       </w:tabs>
     </w:pPr>
   </w:style>
-  <w:style w:type="character" w:customStyle="1" w:styleId="aa">
-    <w:name w:val="Нижний колонтитул Знак"/>
-    <w:basedOn w:val="a1"/>
-    <w:link w:val="a9"/>
+  <w:style w:type="character" w:customStyle="1" w:styleId="FooterChar">
+    <w:name w:val="Footer Char"/>
+    <w:basedOn w:val="DefaultParagraphFont"/>
+    <w:link w:val="Footer"/>
     <w:uiPriority w:val="99"/>
     <w:rsid w:val="0094479F"/>
     <w:rPr>
@@ -10201,10 +10670,10 @@
       <w:szCs w:val="20"/>
     </w:rPr>
   </w:style>
-  <w:style w:type="paragraph" w:styleId="ab">
+  <w:style w:type="paragraph" w:styleId="BodyText">
     <w:name w:val="Body Text"/>
-    <w:basedOn w:val="a0"/>
-    <w:link w:val="ac"/>
+    <w:basedOn w:val="Normal"/>
+    <w:link w:val="BodyTextChar"/>
     <w:unhideWhenUsed/>
     <w:rsid w:val="00E26955"/>
     <w:pPr>
@@ -10217,19 +10686,19 @@
       <w:lang w:val="en-GB"/>
     </w:rPr>
   </w:style>
-  <w:style w:type="character" w:customStyle="1" w:styleId="ac">
-    <w:name w:val="Основной текст Знак"/>
-    <w:basedOn w:val="a1"/>
-    <w:link w:val="ab"/>
+  <w:style w:type="character" w:customStyle="1" w:styleId="BodyTextChar">
+    <w:name w:val="Body Text Char"/>
+    <w:basedOn w:val="DefaultParagraphFont"/>
+    <w:link w:val="BodyText"/>
     <w:rsid w:val="00E26955"/>
     <w:rPr>
       <w:lang w:val="en-GB"/>
     </w:rPr>
   </w:style>
-  <w:style w:type="paragraph" w:styleId="ad">
+  <w:style w:type="paragraph" w:styleId="BalloonText">
     <w:name w:val="Balloon Text"/>
-    <w:basedOn w:val="a0"/>
-    <w:link w:val="ae"/>
+    <w:basedOn w:val="Normal"/>
+    <w:link w:val="BalloonTextChar"/>
     <w:uiPriority w:val="99"/>
     <w:semiHidden/>
     <w:unhideWhenUsed/>
@@ -10240,10 +10709,10 @@
       <w:szCs w:val="18"/>
     </w:rPr>
   </w:style>
-  <w:style w:type="character" w:customStyle="1" w:styleId="ae">
-    <w:name w:val="Текст выноски Знак"/>
-    <w:basedOn w:val="a1"/>
-    <w:link w:val="ad"/>
+  <w:style w:type="character" w:customStyle="1" w:styleId="BalloonTextChar">
+    <w:name w:val="Balloon Text Char"/>
+    <w:basedOn w:val="DefaultParagraphFont"/>
+    <w:link w:val="BalloonText"/>
     <w:uiPriority w:val="99"/>
     <w:semiHidden/>
     <w:rsid w:val="00883804"/>
@@ -10253,10 +10722,10 @@
       <w:szCs w:val="18"/>
     </w:rPr>
   </w:style>
-  <w:style w:type="paragraph" w:styleId="af">
+  <w:style w:type="paragraph" w:styleId="Caption">
     <w:name w:val="caption"/>
-    <w:basedOn w:val="a0"/>
-    <w:next w:val="a0"/>
+    <w:basedOn w:val="Normal"/>
+    <w:next w:val="Normal"/>
     <w:uiPriority w:val="35"/>
     <w:unhideWhenUsed/>
     <w:qFormat/>
@@ -10272,11 +10741,11 @@
       <w:szCs w:val="18"/>
     </w:rPr>
   </w:style>
-  <w:style w:type="paragraph" w:styleId="af0">
+  <w:style w:type="paragraph" w:styleId="CommentText">
     <w:name w:val="annotation text"/>
-    <w:basedOn w:val="ab"/>
-    <w:next w:val="ab"/>
-    <w:link w:val="af1"/>
+    <w:basedOn w:val="BodyText"/>
+    <w:next w:val="BodyText"/>
+    <w:link w:val="CommentTextChar"/>
     <w:uiPriority w:val="99"/>
     <w:semiHidden/>
     <w:rsid w:val="00301CEE"/>
@@ -10291,10 +10760,10 @@
       <w:lang w:eastAsia="nl-NL"/>
     </w:rPr>
   </w:style>
-  <w:style w:type="character" w:customStyle="1" w:styleId="af1">
-    <w:name w:val="Текст примечания Знак"/>
-    <w:basedOn w:val="a1"/>
-    <w:link w:val="af0"/>
+  <w:style w:type="character" w:customStyle="1" w:styleId="CommentTextChar">
+    <w:name w:val="Comment Text Char"/>
+    <w:basedOn w:val="DefaultParagraphFont"/>
+    <w:link w:val="CommentText"/>
     <w:uiPriority w:val="99"/>
     <w:semiHidden/>
     <w:rsid w:val="00301CEE"/>
@@ -10306,10 +10775,10 @@
       <w:lang w:val="en-GB" w:eastAsia="nl-NL"/>
     </w:rPr>
   </w:style>
-  <w:style w:type="paragraph" w:styleId="af2">
+  <w:style w:type="paragraph" w:styleId="TOCHeading">
     <w:name w:val="TOC Heading"/>
-    <w:basedOn w:val="1"/>
-    <w:next w:val="a0"/>
+    <w:basedOn w:val="Heading1"/>
+    <w:next w:val="Normal"/>
     <w:uiPriority w:val="39"/>
     <w:unhideWhenUsed/>
     <w:qFormat/>
@@ -10333,9 +10802,9 @@
       <w:lang w:val="en-US"/>
     </w:rPr>
   </w:style>
-  <w:style w:type="character" w:styleId="af3">
+  <w:style w:type="character" w:styleId="Hyperlink">
     <w:name w:val="Hyperlink"/>
-    <w:basedOn w:val="a1"/>
+    <w:basedOn w:val="DefaultParagraphFont"/>
     <w:uiPriority w:val="99"/>
     <w:unhideWhenUsed/>
     <w:rsid w:val="000F51EC"/>
@@ -10344,9 +10813,9 @@
       <w:u w:val="single"/>
     </w:rPr>
   </w:style>
-  <w:style w:type="character" w:customStyle="1" w:styleId="12">
+  <w:style w:type="character" w:customStyle="1" w:styleId="1">
     <w:name w:val="Неразрешенное упоминание1"/>
-    <w:basedOn w:val="a1"/>
+    <w:basedOn w:val="DefaultParagraphFont"/>
     <w:uiPriority w:val="99"/>
     <w:semiHidden/>
     <w:unhideWhenUsed/>
@@ -10356,9 +10825,9 @@
       <w:shd w:val="clear" w:color="auto" w:fill="E1DFDD"/>
     </w:rPr>
   </w:style>
-  <w:style w:type="character" w:styleId="af4">
+  <w:style w:type="character" w:styleId="Strong">
     <w:name w:val="Strong"/>
-    <w:basedOn w:val="a1"/>
+    <w:basedOn w:val="DefaultParagraphFont"/>
     <w:uiPriority w:val="22"/>
     <w:qFormat/>
     <w:rsid w:val="00DA24E5"/>
@@ -10369,7 +10838,7 @@
   </w:style>
   <w:style w:type="paragraph" w:customStyle="1" w:styleId="paragraph">
     <w:name w:val="paragraph"/>
-    <w:basedOn w:val="a0"/>
+    <w:basedOn w:val="Normal"/>
     <w:rsid w:val="00B26D8A"/>
     <w:pPr>
       <w:spacing w:before="100" w:beforeAutospacing="1" w:after="100" w:afterAutospacing="1"/>
@@ -10383,17 +10852,17 @@
   </w:style>
   <w:style w:type="character" w:customStyle="1" w:styleId="normaltextrun">
     <w:name w:val="normaltextrun"/>
-    <w:basedOn w:val="a1"/>
+    <w:basedOn w:val="DefaultParagraphFont"/>
     <w:rsid w:val="00B26D8A"/>
   </w:style>
   <w:style w:type="character" w:customStyle="1" w:styleId="eop">
     <w:name w:val="eop"/>
-    <w:basedOn w:val="a1"/>
+    <w:basedOn w:val="DefaultParagraphFont"/>
     <w:rsid w:val="00B26D8A"/>
   </w:style>
-  <w:style w:type="character" w:styleId="af5">
+  <w:style w:type="character" w:styleId="UnresolvedMention">
     <w:name w:val="Unresolved Mention"/>
-    <w:basedOn w:val="a1"/>
+    <w:basedOn w:val="DefaultParagraphFont"/>
     <w:uiPriority w:val="99"/>
     <w:semiHidden/>
     <w:unhideWhenUsed/>
@@ -10403,9 +10872,9 @@
       <w:shd w:val="clear" w:color="auto" w:fill="E1DFDD"/>
     </w:rPr>
   </w:style>
-  <w:style w:type="character" w:styleId="af6">
+  <w:style w:type="character" w:styleId="FollowedHyperlink">
     <w:name w:val="FollowedHyperlink"/>
-    <w:basedOn w:val="a1"/>
+    <w:basedOn w:val="DefaultParagraphFont"/>
     <w:uiPriority w:val="99"/>
     <w:semiHidden/>
     <w:unhideWhenUsed/>
@@ -10704,9 +11173,7 @@
 </file>
 
 <file path=customXml/item1.xml><?xml version="1.0" encoding="utf-8"?>
-<p:properties xmlns:p="http://schemas.microsoft.com/office/2006/metadata/properties" xmlns:xsi="http://www.w3.org/2001/XMLSchema-instance" xmlns:pc="http://schemas.microsoft.com/office/infopath/2007/PartnerControls">
-  <documentManagement/>
-</p:properties>
+<b:Sources xmlns:b="http://schemas.openxmlformats.org/officeDocument/2006/bibliography" xmlns="http://schemas.openxmlformats.org/officeDocument/2006/bibliography" SelectedStyle="\APASixthEditionOfficeOnline.xsl" StyleName="APA" Version="6"/>
 </file>
 
 <file path=customXml/item2.xml><?xml version="1.0" encoding="utf-8"?>
@@ -10719,7 +11186,9 @@
 </file>
 
 <file path=customXml/item3.xml><?xml version="1.0" encoding="utf-8"?>
-<b:Sources xmlns:b="http://schemas.openxmlformats.org/officeDocument/2006/bibliography" xmlns="http://schemas.openxmlformats.org/officeDocument/2006/bibliography" SelectedStyle="\APASixthEditionOfficeOnline.xsl" StyleName="APA" Version="6"/>
+<p:properties xmlns:p="http://schemas.microsoft.com/office/2006/metadata/properties" xmlns:xsi="http://www.w3.org/2001/XMLSchema-instance" xmlns:pc="http://schemas.microsoft.com/office/infopath/2007/PartnerControls">
+  <documentManagement/>
+</p:properties>
 </file>
 
 <file path=customXml/item4.xml><?xml version="1.0" encoding="utf-8"?>
@@ -10837,10 +11306,9 @@
 </file>
 
 <file path=customXml/itemProps1.xml><?xml version="1.0" encoding="utf-8"?>
-<ds:datastoreItem xmlns:ds="http://schemas.openxmlformats.org/officeDocument/2006/customXml" ds:itemID="{AC94A26D-82EB-45B7-AEA3-129FBDD1FCEB}">
+<ds:datastoreItem xmlns:ds="http://schemas.openxmlformats.org/officeDocument/2006/customXml" ds:itemID="{AED06569-D703-4CEB-98AE-08845890B420}">
   <ds:schemaRefs>
-    <ds:schemaRef ds:uri="http://schemas.microsoft.com/office/2006/metadata/properties"/>
-    <ds:schemaRef ds:uri="http://schemas.microsoft.com/office/infopath/2007/PartnerControls"/>
+    <ds:schemaRef ds:uri="http://schemas.openxmlformats.org/officeDocument/2006/bibliography"/>
   </ds:schemaRefs>
 </ds:datastoreItem>
 </file>
@@ -10854,9 +11322,10 @@
 </file>
 
 <file path=customXml/itemProps3.xml><?xml version="1.0" encoding="utf-8"?>
-<ds:datastoreItem xmlns:ds="http://schemas.openxmlformats.org/officeDocument/2006/customXml" ds:itemID="{AED06569-D703-4CEB-98AE-08845890B420}">
+<ds:datastoreItem xmlns:ds="http://schemas.openxmlformats.org/officeDocument/2006/customXml" ds:itemID="{AC94A26D-82EB-45B7-AEA3-129FBDD1FCEB}">
   <ds:schemaRefs>
-    <ds:schemaRef ds:uri="http://schemas.openxmlformats.org/officeDocument/2006/bibliography"/>
+    <ds:schemaRef ds:uri="http://schemas.microsoft.com/office/2006/metadata/properties"/>
+    <ds:schemaRef ds:uri="http://schemas.microsoft.com/office/infopath/2007/PartnerControls"/>
   </ds:schemaRefs>
 </ds:datastoreItem>
 </file>

</xml_diff>

<commit_message>
Project plan updated; Fullscan added
</commit_message>
<xml_diff>
--- a/Documents/WiredSpace Project Plan.docx
+++ b/Documents/WiredSpace Project Plan.docx
@@ -2857,7 +2857,7 @@
           <w:iCs/>
           <w:sz w:val="22"/>
           <w:szCs w:val="22"/>
-          <w:lang w:val="ru-RU"/>
+          <w:lang w:val="en-US"/>
         </w:rPr>
       </w:pPr>
       <w:r>
@@ -2878,7 +2878,7 @@
           <w:iCs/>
           <w:sz w:val="22"/>
           <w:szCs w:val="22"/>
-          <w:lang w:val="ru-RU"/>
+          <w:lang w:val="en-US"/>
         </w:rPr>
       </w:pPr>
     </w:p>
@@ -2886,14 +2886,14 @@
       <w:pPr>
         <w:pStyle w:val="2"/>
       </w:pPr>
-      <w:bookmarkStart w:id="6" w:name="_Toc327581046"/>
-      <w:bookmarkStart w:id="7" w:name="_Toc327581596"/>
-      <w:bookmarkStart w:id="8" w:name="_Toc327583376"/>
-      <w:bookmarkStart w:id="9" w:name="_Toc191663721"/>
+      <w:bookmarkStart w:id="6" w:name="_Toc191663721"/>
+      <w:bookmarkStart w:id="7" w:name="_Toc327581046"/>
+      <w:bookmarkStart w:id="8" w:name="_Toc327581596"/>
+      <w:bookmarkStart w:id="9" w:name="_Toc327583376"/>
       <w:r>
         <w:t>Goal of the project</w:t>
       </w:r>
-      <w:bookmarkEnd w:id="9"/>
+      <w:bookmarkEnd w:id="6"/>
     </w:p>
     <w:p>
       <w:pPr>
@@ -2917,9 +2917,9 @@
         <w:pStyle w:val="2"/>
       </w:pPr>
       <w:bookmarkStart w:id="10" w:name="_Toc191663722"/>
-      <w:bookmarkEnd w:id="6"/>
       <w:bookmarkEnd w:id="7"/>
       <w:bookmarkEnd w:id="8"/>
+      <w:bookmarkEnd w:id="9"/>
       <w:r>
         <w:t>Scope and preconditions</w:t>
       </w:r>
@@ -3048,14 +3048,16 @@
               </w:numPr>
               <w:spacing w:after="0"/>
               <w:rPr>
-                <w:lang w:val="ru-RU"/>
+                <w:lang w:val="en-US"/>
               </w:rPr>
             </w:pPr>
             <w:r>
               <w:rPr>
-                <w:lang w:val="ru-RU"/>
-              </w:rPr>
-              <w:t>User registration and authentication.</w:t>
+                <w:sz w:val="20"/>
+                <w:szCs w:val="22"/>
+                <w:lang w:val="en-US"/>
+              </w:rPr>
+              <w:t>Development of a scalable and secure architecture for the social network.</w:t>
             </w:r>
           </w:p>
         </w:tc>
@@ -3079,7 +3081,7 @@
               <w:rPr>
                 <w:sz w:val="20"/>
               </w:rPr>
-              <w:t>Advanced moderation and content filtering (will be considered for future updates).</w:t>
+              <w:t>Full content management and moderation (considered for future updates).</w:t>
             </w:r>
           </w:p>
         </w:tc>
@@ -3102,14 +3104,16 @@
               </w:numPr>
               <w:spacing w:after="0"/>
               <w:rPr>
-                <w:lang w:val="ru-RU"/>
+                <w:lang w:val="en-US"/>
               </w:rPr>
             </w:pPr>
             <w:r>
               <w:rPr>
-                <w:lang w:val="ru-RU"/>
-              </w:rPr>
-              <w:t>Friends and messaging system.</w:t>
+                <w:sz w:val="20"/>
+                <w:szCs w:val="22"/>
+                <w:lang w:val="en-US"/>
+              </w:rPr>
+              <w:t>Flexibility for integration with external services.</w:t>
             </w:r>
           </w:p>
         </w:tc>
@@ -3161,10 +3165,10 @@
         <w:pStyle w:val="2"/>
       </w:pPr>
       <w:bookmarkStart w:id="11" w:name="_Toc507670776"/>
-      <w:bookmarkStart w:id="12" w:name="_Toc327581048"/>
-      <w:bookmarkStart w:id="13" w:name="_Toc327581598"/>
-      <w:bookmarkStart w:id="14" w:name="_Toc327583378"/>
-      <w:bookmarkStart w:id="15" w:name="_Toc191663723"/>
+      <w:bookmarkStart w:id="12" w:name="_Toc191663723"/>
+      <w:bookmarkStart w:id="13" w:name="_Toc327581048"/>
+      <w:bookmarkStart w:id="14" w:name="_Toc327581598"/>
+      <w:bookmarkStart w:id="15" w:name="_Toc327583378"/>
       <w:r>
         <w:t>Strateg</w:t>
       </w:r>
@@ -3172,7 +3176,7 @@
       <w:r>
         <w:t>y</w:t>
       </w:r>
-      <w:bookmarkEnd w:id="15"/>
+      <w:bookmarkEnd w:id="12"/>
     </w:p>
     <w:p>
       <w:pPr>
@@ -3206,9 +3210,9 @@
       </w:r>
       <w:bookmarkEnd w:id="16"/>
     </w:p>
-    <w:bookmarkEnd w:id="12"/>
     <w:bookmarkEnd w:id="13"/>
     <w:bookmarkEnd w:id="14"/>
+    <w:bookmarkEnd w:id="15"/>
     <w:p>
       <w:pPr>
         <w:numPr>
@@ -3776,31 +3780,7 @@
               <w:rPr>
                 <w:lang w:val="en-US"/>
               </w:rPr>
-              <w:t xml:space="preserve">Every Friday from </w:t>
-            </w:r>
-            <w:r>
-              <w:rPr>
-                <w:lang w:val="en-US"/>
-              </w:rPr>
-              <w:t>13:0</w:t>
-            </w:r>
-            <w:r>
-              <w:rPr>
-                <w:lang w:val="en-US"/>
-              </w:rPr>
-              <w:t>0 until 1</w:t>
-            </w:r>
-            <w:r>
-              <w:rPr>
-                <w:lang w:val="en-US"/>
-              </w:rPr>
-              <w:t>6</w:t>
-            </w:r>
-            <w:r>
-              <w:rPr>
-                <w:lang w:val="en-US"/>
-              </w:rPr>
-              <w:t>:00</w:t>
+              <w:t>Every Friday from 13:00 until 16:00</w:t>
             </w:r>
           </w:p>
           <w:p>
@@ -3831,19 +3811,7 @@
               <w:rPr>
                 <w:lang w:val="en-US"/>
               </w:rPr>
-              <w:t>Maja</w:t>
-            </w:r>
-            <w:r>
-              <w:rPr>
-                <w:lang w:val="en-US"/>
-              </w:rPr>
-              <w:t xml:space="preserve"> </w:t>
-            </w:r>
-            <w:r>
-              <w:rPr>
-                <w:lang w:val="en-US"/>
-              </w:rPr>
-              <w:t>Pesic</w:t>
+              <w:t>Maja Pesic</w:t>
             </w:r>
           </w:p>
           <w:p>
@@ -4223,17 +4191,7 @@
             <w:szCs w:val="24"/>
             <w:lang w:val="en-US" w:eastAsia="ru-RU"/>
           </w:rPr>
-          <w:t>L</w:t>
-        </w:r>
-        <w:r>
-          <w:rPr>
-            <w:rStyle w:val="af3"/>
-            <w:rFonts w:cs="Arial"/>
-            <w:sz w:val="24"/>
-            <w:szCs w:val="24"/>
-            <w:lang w:val="en-US" w:eastAsia="ru-RU"/>
-          </w:rPr>
-          <w:t>ab</w:t>
+          <w:t>Lab</w:t>
         </w:r>
         <w:r>
           <w:rPr>
@@ -5377,7 +5335,8 @@
     </w:p>
     <w:tbl>
       <w:tblPr>
-        <w:tblW w:w="0" w:type="dxa"/>
+        <w:tblW w:w="11482" w:type="dxa"/>
+        <w:tblInd w:w="-1142" w:type="dxa"/>
         <w:tblBorders>
           <w:top w:val="outset" w:sz="6" w:space="0" w:color="auto"/>
           <w:left w:val="outset" w:sz="6" w:space="0" w:color="auto"/>
@@ -5391,9 +5350,11 @@
         <w:tblLook w:val="04A0" w:firstRow="1" w:lastRow="0" w:firstColumn="1" w:lastColumn="0" w:noHBand="0" w:noVBand="1"/>
       </w:tblPr>
       <w:tblGrid>
-        <w:gridCol w:w="3212"/>
-        <w:gridCol w:w="3041"/>
-        <w:gridCol w:w="3037"/>
+        <w:gridCol w:w="1843"/>
+        <w:gridCol w:w="3544"/>
+        <w:gridCol w:w="2977"/>
+        <w:gridCol w:w="1559"/>
+        <w:gridCol w:w="1559"/>
       </w:tblGrid>
       <w:tr>
         <w:trPr>
@@ -5401,7 +5362,7 @@
         </w:trPr>
         <w:tc>
           <w:tcPr>
-            <w:tcW w:w="3255" w:type="dxa"/>
+            <w:tcW w:w="1843" w:type="dxa"/>
             <w:tcBorders>
               <w:top w:val="single" w:sz="6" w:space="0" w:color="DDD9C3"/>
               <w:left w:val="single" w:sz="6" w:space="0" w:color="DDD9C3"/>
@@ -5419,7 +5380,7 @@
                 <w:bCs/>
                 <w:sz w:val="24"/>
                 <w:szCs w:val="26"/>
-                <w:lang w:val="ru-RU"/>
+                <w:lang w:val="en-US"/>
               </w:rPr>
             </w:pPr>
             <w:r>
@@ -5447,7 +5408,7 @@
         </w:tc>
         <w:tc>
           <w:tcPr>
-            <w:tcW w:w="3105" w:type="dxa"/>
+            <w:tcW w:w="3544" w:type="dxa"/>
             <w:tcBorders>
               <w:top w:val="single" w:sz="6" w:space="0" w:color="DDD9C3"/>
               <w:left w:val="single" w:sz="6" w:space="0" w:color="DDD9C3"/>
@@ -5494,7 +5455,7 @@
         </w:tc>
         <w:tc>
           <w:tcPr>
-            <w:tcW w:w="3090" w:type="dxa"/>
+            <w:tcW w:w="2977" w:type="dxa"/>
             <w:tcBorders>
               <w:top w:val="single" w:sz="6" w:space="0" w:color="DDD9C3"/>
               <w:left w:val="single" w:sz="6" w:space="0" w:color="DDD9C3"/>
@@ -5539,6 +5500,87 @@
             </w:r>
           </w:p>
         </w:tc>
+        <w:tc>
+          <w:tcPr>
+            <w:tcW w:w="1559" w:type="dxa"/>
+            <w:tcBorders>
+              <w:top w:val="single" w:sz="6" w:space="0" w:color="DDD9C3"/>
+              <w:left w:val="single" w:sz="6" w:space="0" w:color="DDD9C3"/>
+              <w:bottom w:val="single" w:sz="6" w:space="0" w:color="DDD9C3"/>
+              <w:right w:val="single" w:sz="6" w:space="0" w:color="DDD9C3"/>
+            </w:tcBorders>
+            <w:shd w:val="clear" w:color="auto" w:fill="FFFFFF"/>
+          </w:tcPr>
+          <w:p>
+            <w:pPr>
+              <w:rPr>
+                <w:rFonts w:eastAsiaTheme="majorEastAsia" w:cstheme="majorBidi"/>
+                <w:b/>
+                <w:bCs/>
+                <w:sz w:val="24"/>
+                <w:szCs w:val="26"/>
+                <w:lang w:val="en-US"/>
+              </w:rPr>
+            </w:pPr>
+            <w:r>
+              <w:rPr>
+                <w:rFonts w:eastAsiaTheme="majorEastAsia" w:cstheme="majorBidi"/>
+                <w:b/>
+                <w:bCs/>
+                <w:sz w:val="24"/>
+                <w:szCs w:val="26"/>
+                <w:lang w:val="en-US"/>
+              </w:rPr>
+              <w:t>P</w:t>
+            </w:r>
+            <w:r>
+              <w:rPr>
+                <w:rFonts w:eastAsiaTheme="majorEastAsia" w:cstheme="majorBidi"/>
+                <w:b/>
+                <w:bCs/>
+                <w:sz w:val="24"/>
+                <w:szCs w:val="26"/>
+                <w:lang w:val="en-US"/>
+              </w:rPr>
+              <w:t>robability</w:t>
+            </w:r>
+          </w:p>
+        </w:tc>
+        <w:tc>
+          <w:tcPr>
+            <w:tcW w:w="1559" w:type="dxa"/>
+            <w:tcBorders>
+              <w:top w:val="single" w:sz="6" w:space="0" w:color="DDD9C3"/>
+              <w:left w:val="single" w:sz="6" w:space="0" w:color="DDD9C3"/>
+              <w:bottom w:val="single" w:sz="6" w:space="0" w:color="DDD9C3"/>
+              <w:right w:val="single" w:sz="6" w:space="0" w:color="DDD9C3"/>
+            </w:tcBorders>
+            <w:shd w:val="clear" w:color="auto" w:fill="FFFFFF"/>
+          </w:tcPr>
+          <w:p>
+            <w:pPr>
+              <w:rPr>
+                <w:rFonts w:eastAsiaTheme="majorEastAsia" w:cstheme="majorBidi"/>
+                <w:b/>
+                <w:bCs/>
+                <w:sz w:val="24"/>
+                <w:szCs w:val="26"/>
+                <w:lang w:val="en-US"/>
+              </w:rPr>
+            </w:pPr>
+            <w:r>
+              <w:rPr>
+                <w:rFonts w:eastAsiaTheme="majorEastAsia" w:cstheme="majorBidi"/>
+                <w:b/>
+                <w:bCs/>
+                <w:sz w:val="24"/>
+                <w:szCs w:val="26"/>
+                <w:lang w:val="en-US"/>
+              </w:rPr>
+              <w:t>Impact</w:t>
+            </w:r>
+          </w:p>
+        </w:tc>
       </w:tr>
       <w:tr>
         <w:trPr>
@@ -5546,7 +5588,7 @@
         </w:trPr>
         <w:tc>
           <w:tcPr>
-            <w:tcW w:w="3255" w:type="dxa"/>
+            <w:tcW w:w="1843" w:type="dxa"/>
             <w:tcBorders>
               <w:top w:val="single" w:sz="6" w:space="0" w:color="DDD9C3"/>
               <w:left w:val="single" w:sz="6" w:space="0" w:color="DDD9C3"/>
@@ -5559,10 +5601,17 @@
           </w:tcPr>
           <w:p>
             <w:pPr>
-              <w:numPr>
-                <w:ilvl w:val="0"/>
-                <w:numId w:val="25"/>
-              </w:numPr>
+              <w:ind w:left="360"/>
+              <w:rPr>
+                <w:rFonts w:eastAsiaTheme="majorEastAsia" w:cstheme="majorBidi"/>
+                <w:b/>
+                <w:bCs/>
+                <w:sz w:val="24"/>
+                <w:szCs w:val="26"/>
+                <w:lang w:val="ru-RU"/>
+              </w:rPr>
+            </w:pPr>
+            <w:r>
               <w:rPr>
                 <w:rFonts w:eastAsiaTheme="majorEastAsia" w:cstheme="majorBidi"/>
                 <w:b/>
@@ -5571,7 +5620,8 @@
                 <w:szCs w:val="26"/>
                 <w:lang w:val="en-US"/>
               </w:rPr>
-            </w:pPr>
+              <w:t>Database malfunction</w:t>
+            </w:r>
             <w:r>
               <w:rPr>
                 <w:rFonts w:eastAsiaTheme="majorEastAsia" w:cstheme="majorBidi"/>
@@ -5579,26 +5629,15 @@
                 <w:bCs/>
                 <w:sz w:val="24"/>
                 <w:szCs w:val="26"/>
-                <w:lang w:val="en-US"/>
-              </w:rPr>
-              <w:t xml:space="preserve">Sudden illness of a </w:t>
-            </w:r>
-            <w:r>
-              <w:rPr>
-                <w:rFonts w:eastAsiaTheme="majorEastAsia" w:cstheme="majorBidi"/>
-                <w:b/>
-                <w:bCs/>
-                <w:sz w:val="24"/>
-                <w:szCs w:val="26"/>
-                <w:lang w:val="en-US"/>
-              </w:rPr>
-              <w:t>developer</w:t>
+                <w:lang w:val="ru-RU"/>
+              </w:rPr>
+              <w:t> </w:t>
             </w:r>
           </w:p>
         </w:tc>
         <w:tc>
           <w:tcPr>
-            <w:tcW w:w="3105" w:type="dxa"/>
+            <w:tcW w:w="3544" w:type="dxa"/>
             <w:tcBorders>
               <w:top w:val="single" w:sz="6" w:space="0" w:color="DDD9C3"/>
               <w:left w:val="single" w:sz="6" w:space="0" w:color="DDD9C3"/>
@@ -5629,13 +5668,13 @@
                 <w:szCs w:val="26"/>
                 <w:lang w:val="en-US"/>
               </w:rPr>
-              <w:t>It cannot be prevented. There should always be a person ready to take over the tasks of the missing teammate.  </w:t>
+              <w:t>Prepare MOCK data to be able to showcase the functionality of the software. </w:t>
             </w:r>
           </w:p>
         </w:tc>
         <w:tc>
           <w:tcPr>
-            <w:tcW w:w="3090" w:type="dxa"/>
+            <w:tcW w:w="2977" w:type="dxa"/>
             <w:tcBorders>
               <w:top w:val="single" w:sz="6" w:space="0" w:color="DDD9C3"/>
               <w:left w:val="single" w:sz="6" w:space="0" w:color="DDD9C3"/>
@@ -5666,9 +5705,11 @@
                 <w:szCs w:val="26"/>
                 <w:lang w:val="en-US"/>
               </w:rPr>
-              <w:t xml:space="preserve">As soon as </w:t>
-            </w:r>
-            <w:r>
+              <w:t>In this case the team should have a copy of the existing database on a local server. </w:t>
+            </w:r>
+          </w:p>
+          <w:p>
+            <w:pPr>
               <w:rPr>
                 <w:rFonts w:eastAsiaTheme="majorEastAsia" w:cstheme="majorBidi"/>
                 <w:b/>
@@ -5677,8 +5718,7 @@
                 <w:szCs w:val="26"/>
                 <w:lang w:val="en-US"/>
               </w:rPr>
-              <w:t>developer</w:t>
-            </w:r>
+            </w:pPr>
             <w:r>
               <w:rPr>
                 <w:rFonts w:eastAsiaTheme="majorEastAsia" w:cstheme="majorBidi"/>
@@ -5688,9 +5728,22 @@
                 <w:szCs w:val="26"/>
                 <w:lang w:val="en-US"/>
               </w:rPr>
-              <w:t xml:space="preserve"> f</w:t>
-            </w:r>
-            <w:r>
+              <w:t> </w:t>
+            </w:r>
+          </w:p>
+        </w:tc>
+        <w:tc>
+          <w:tcPr>
+            <w:tcW w:w="1559" w:type="dxa"/>
+            <w:tcBorders>
+              <w:top w:val="single" w:sz="6" w:space="0" w:color="DDD9C3"/>
+              <w:left w:val="single" w:sz="6" w:space="0" w:color="DDD9C3"/>
+              <w:bottom w:val="single" w:sz="6" w:space="0" w:color="DDD9C3"/>
+              <w:right w:val="single" w:sz="6" w:space="0" w:color="DDD9C3"/>
+            </w:tcBorders>
+          </w:tcPr>
+          <w:p>
+            <w:pPr>
               <w:rPr>
                 <w:rFonts w:eastAsiaTheme="majorEastAsia" w:cstheme="majorBidi"/>
                 <w:b/>
@@ -5699,8 +5752,7 @@
                 <w:szCs w:val="26"/>
                 <w:lang w:val="en-US"/>
               </w:rPr>
-              <w:t>ee</w:t>
-            </w:r>
+            </w:pPr>
             <w:r>
               <w:rPr>
                 <w:rFonts w:eastAsiaTheme="majorEastAsia" w:cstheme="majorBidi"/>
@@ -5710,9 +5762,22 @@
                 <w:szCs w:val="26"/>
                 <w:lang w:val="en-US"/>
               </w:rPr>
-              <w:t xml:space="preserve">ls bad, </w:t>
-            </w:r>
-            <w:r>
+              <w:t>Low</w:t>
+            </w:r>
+          </w:p>
+        </w:tc>
+        <w:tc>
+          <w:tcPr>
+            <w:tcW w:w="1559" w:type="dxa"/>
+            <w:tcBorders>
+              <w:top w:val="single" w:sz="6" w:space="0" w:color="DDD9C3"/>
+              <w:left w:val="single" w:sz="6" w:space="0" w:color="DDD9C3"/>
+              <w:bottom w:val="single" w:sz="6" w:space="0" w:color="DDD9C3"/>
+              <w:right w:val="single" w:sz="6" w:space="0" w:color="DDD9C3"/>
+            </w:tcBorders>
+          </w:tcPr>
+          <w:p>
+            <w:pPr>
               <w:rPr>
                 <w:rFonts w:eastAsiaTheme="majorEastAsia" w:cstheme="majorBidi"/>
                 <w:b/>
@@ -5721,8 +5786,7 @@
                 <w:szCs w:val="26"/>
                 <w:lang w:val="en-US"/>
               </w:rPr>
-              <w:t>he</w:t>
-            </w:r>
+            </w:pPr>
             <w:r>
               <w:rPr>
                 <w:rFonts w:eastAsiaTheme="majorEastAsia" w:cstheme="majorBidi"/>
@@ -5732,41 +5796,7 @@
                 <w:szCs w:val="26"/>
                 <w:lang w:val="en-US"/>
               </w:rPr>
-              <w:t xml:space="preserve"> should immediately inform other </w:t>
-            </w:r>
-            <w:r>
-              <w:rPr>
-                <w:rFonts w:eastAsiaTheme="majorEastAsia" w:cstheme="majorBidi"/>
-                <w:b/>
-                <w:bCs/>
-                <w:sz w:val="24"/>
-                <w:szCs w:val="26"/>
-                <w:lang w:val="en-US"/>
-              </w:rPr>
-              <w:t>teachers</w:t>
-            </w:r>
-          </w:p>
-          <w:p>
-            <w:pPr>
-              <w:rPr>
-                <w:rFonts w:eastAsiaTheme="majorEastAsia" w:cstheme="majorBidi"/>
-                <w:b/>
-                <w:bCs/>
-                <w:sz w:val="24"/>
-                <w:szCs w:val="26"/>
-                <w:lang w:val="en-US"/>
-              </w:rPr>
-            </w:pPr>
-            <w:r>
-              <w:rPr>
-                <w:rFonts w:eastAsiaTheme="majorEastAsia" w:cstheme="majorBidi"/>
-                <w:b/>
-                <w:bCs/>
-                <w:sz w:val="24"/>
-                <w:szCs w:val="26"/>
-                <w:lang w:val="en-US"/>
-              </w:rPr>
-              <w:t> </w:t>
+              <w:t>High</w:t>
             </w:r>
           </w:p>
         </w:tc>
@@ -5777,315 +5807,7 @@
         </w:trPr>
         <w:tc>
           <w:tcPr>
-            <w:tcW w:w="3255" w:type="dxa"/>
-            <w:tcBorders>
-              <w:top w:val="single" w:sz="6" w:space="0" w:color="DDD9C3"/>
-              <w:left w:val="single" w:sz="6" w:space="0" w:color="DDD9C3"/>
-              <w:bottom w:val="single" w:sz="6" w:space="0" w:color="DDD9C3"/>
-              <w:right w:val="single" w:sz="6" w:space="0" w:color="DDD9C3"/>
-            </w:tcBorders>
-            <w:shd w:val="clear" w:color="auto" w:fill="auto"/>
-            <w:vAlign w:val="center"/>
-            <w:hideMark/>
-          </w:tcPr>
-          <w:p>
-            <w:pPr>
-              <w:numPr>
-                <w:ilvl w:val="0"/>
-                <w:numId w:val="26"/>
-              </w:numPr>
-              <w:rPr>
-                <w:rFonts w:eastAsiaTheme="majorEastAsia" w:cstheme="majorBidi"/>
-                <w:b/>
-                <w:bCs/>
-                <w:sz w:val="24"/>
-                <w:szCs w:val="26"/>
-                <w:lang w:val="ru-RU"/>
-              </w:rPr>
-            </w:pPr>
-            <w:r>
-              <w:rPr>
-                <w:rFonts w:eastAsiaTheme="majorEastAsia" w:cstheme="majorBidi"/>
-                <w:b/>
-                <w:bCs/>
-                <w:sz w:val="24"/>
-                <w:szCs w:val="26"/>
-                <w:lang w:val="en-US"/>
-              </w:rPr>
-              <w:t>Missing a deadline</w:t>
-            </w:r>
-            <w:r>
-              <w:rPr>
-                <w:rFonts w:eastAsiaTheme="majorEastAsia" w:cstheme="majorBidi"/>
-                <w:b/>
-                <w:bCs/>
-                <w:sz w:val="24"/>
-                <w:szCs w:val="26"/>
-                <w:lang w:val="ru-RU"/>
-              </w:rPr>
-              <w:t> </w:t>
-            </w:r>
-          </w:p>
-        </w:tc>
-        <w:tc>
-          <w:tcPr>
-            <w:tcW w:w="3105" w:type="dxa"/>
-            <w:tcBorders>
-              <w:top w:val="single" w:sz="6" w:space="0" w:color="DDD9C3"/>
-              <w:left w:val="single" w:sz="6" w:space="0" w:color="DDD9C3"/>
-              <w:bottom w:val="single" w:sz="6" w:space="0" w:color="DDD9C3"/>
-              <w:right w:val="single" w:sz="6" w:space="0" w:color="DDD9C3"/>
-            </w:tcBorders>
-            <w:shd w:val="clear" w:color="auto" w:fill="auto"/>
-            <w:vAlign w:val="center"/>
-            <w:hideMark/>
-          </w:tcPr>
-          <w:p>
-            <w:pPr>
-              <w:rPr>
-                <w:rFonts w:eastAsiaTheme="majorEastAsia" w:cstheme="majorBidi"/>
-                <w:b/>
-                <w:bCs/>
-                <w:sz w:val="24"/>
-                <w:szCs w:val="26"/>
-                <w:lang w:val="en-US"/>
-              </w:rPr>
-            </w:pPr>
-            <w:r>
-              <w:rPr>
-                <w:rFonts w:eastAsiaTheme="majorEastAsia" w:cstheme="majorBidi"/>
-                <w:b/>
-                <w:bCs/>
-                <w:sz w:val="24"/>
-                <w:szCs w:val="26"/>
-                <w:lang w:val="en-US"/>
-              </w:rPr>
-              <w:t>Our time management is done in time, and the tasks are distributed evenly and must be done beforehand. </w:t>
-            </w:r>
-          </w:p>
-        </w:tc>
-        <w:tc>
-          <w:tcPr>
-            <w:tcW w:w="3090" w:type="dxa"/>
-            <w:tcBorders>
-              <w:top w:val="single" w:sz="6" w:space="0" w:color="DDD9C3"/>
-              <w:left w:val="single" w:sz="6" w:space="0" w:color="DDD9C3"/>
-              <w:bottom w:val="single" w:sz="6" w:space="0" w:color="DDD9C3"/>
-              <w:right w:val="single" w:sz="6" w:space="0" w:color="DDD9C3"/>
-            </w:tcBorders>
-            <w:shd w:val="clear" w:color="auto" w:fill="auto"/>
-            <w:vAlign w:val="center"/>
-            <w:hideMark/>
-          </w:tcPr>
-          <w:p>
-            <w:pPr>
-              <w:rPr>
-                <w:rFonts w:eastAsiaTheme="majorEastAsia" w:cstheme="majorBidi"/>
-                <w:b/>
-                <w:bCs/>
-                <w:sz w:val="24"/>
-                <w:szCs w:val="26"/>
-                <w:lang w:val="en-US"/>
-              </w:rPr>
-            </w:pPr>
-            <w:r>
-              <w:rPr>
-                <w:rFonts w:eastAsiaTheme="majorEastAsia" w:cstheme="majorBidi"/>
-                <w:b/>
-                <w:bCs/>
-                <w:sz w:val="24"/>
-                <w:szCs w:val="26"/>
-                <w:lang w:val="en-US"/>
-              </w:rPr>
-              <w:t>If our team missed a deadline, first of all, the client must get informed about the circumstances. Second, the team must properly edit the agenda to make sure that the missed deadline will not affect other tasks. </w:t>
-            </w:r>
-          </w:p>
-          <w:p>
-            <w:pPr>
-              <w:rPr>
-                <w:rFonts w:eastAsiaTheme="majorEastAsia" w:cstheme="majorBidi"/>
-                <w:b/>
-                <w:bCs/>
-                <w:sz w:val="24"/>
-                <w:szCs w:val="26"/>
-                <w:lang w:val="en-US"/>
-              </w:rPr>
-            </w:pPr>
-            <w:r>
-              <w:rPr>
-                <w:rFonts w:eastAsiaTheme="majorEastAsia" w:cstheme="majorBidi"/>
-                <w:b/>
-                <w:bCs/>
-                <w:sz w:val="24"/>
-                <w:szCs w:val="26"/>
-                <w:lang w:val="en-US"/>
-              </w:rPr>
-              <w:t> </w:t>
-            </w:r>
-          </w:p>
-        </w:tc>
-      </w:tr>
-      <w:tr>
-        <w:trPr>
-          <w:trHeight w:val="300"/>
-        </w:trPr>
-        <w:tc>
-          <w:tcPr>
-            <w:tcW w:w="3255" w:type="dxa"/>
-            <w:tcBorders>
-              <w:top w:val="single" w:sz="6" w:space="0" w:color="DDD9C3"/>
-              <w:left w:val="single" w:sz="6" w:space="0" w:color="DDD9C3"/>
-              <w:bottom w:val="single" w:sz="6" w:space="0" w:color="DDD9C3"/>
-              <w:right w:val="single" w:sz="6" w:space="0" w:color="DDD9C3"/>
-            </w:tcBorders>
-            <w:shd w:val="clear" w:color="auto" w:fill="auto"/>
-            <w:vAlign w:val="center"/>
-            <w:hideMark/>
-          </w:tcPr>
-          <w:p>
-            <w:pPr>
-              <w:numPr>
-                <w:ilvl w:val="0"/>
-                <w:numId w:val="27"/>
-              </w:numPr>
-              <w:rPr>
-                <w:rFonts w:eastAsiaTheme="majorEastAsia" w:cstheme="majorBidi"/>
-                <w:b/>
-                <w:bCs/>
-                <w:sz w:val="24"/>
-                <w:szCs w:val="26"/>
-                <w:lang w:val="ru-RU"/>
-              </w:rPr>
-            </w:pPr>
-            <w:r>
-              <w:rPr>
-                <w:rFonts w:eastAsiaTheme="majorEastAsia" w:cstheme="majorBidi"/>
-                <w:b/>
-                <w:bCs/>
-                <w:sz w:val="24"/>
-                <w:szCs w:val="26"/>
-                <w:lang w:val="en-US"/>
-              </w:rPr>
-              <w:t>Database malfunction</w:t>
-            </w:r>
-            <w:r>
-              <w:rPr>
-                <w:rFonts w:eastAsiaTheme="majorEastAsia" w:cstheme="majorBidi"/>
-                <w:b/>
-                <w:bCs/>
-                <w:sz w:val="24"/>
-                <w:szCs w:val="26"/>
-                <w:lang w:val="ru-RU"/>
-              </w:rPr>
-              <w:t> </w:t>
-            </w:r>
-          </w:p>
-        </w:tc>
-        <w:tc>
-          <w:tcPr>
-            <w:tcW w:w="3105" w:type="dxa"/>
-            <w:tcBorders>
-              <w:top w:val="single" w:sz="6" w:space="0" w:color="DDD9C3"/>
-              <w:left w:val="single" w:sz="6" w:space="0" w:color="DDD9C3"/>
-              <w:bottom w:val="single" w:sz="6" w:space="0" w:color="DDD9C3"/>
-              <w:right w:val="single" w:sz="6" w:space="0" w:color="DDD9C3"/>
-            </w:tcBorders>
-            <w:shd w:val="clear" w:color="auto" w:fill="auto"/>
-            <w:vAlign w:val="center"/>
-            <w:hideMark/>
-          </w:tcPr>
-          <w:p>
-            <w:pPr>
-              <w:rPr>
-                <w:rFonts w:eastAsiaTheme="majorEastAsia" w:cstheme="majorBidi"/>
-                <w:b/>
-                <w:bCs/>
-                <w:sz w:val="24"/>
-                <w:szCs w:val="26"/>
-                <w:lang w:val="en-US"/>
-              </w:rPr>
-            </w:pPr>
-            <w:r>
-              <w:rPr>
-                <w:rFonts w:eastAsiaTheme="majorEastAsia" w:cstheme="majorBidi"/>
-                <w:b/>
-                <w:bCs/>
-                <w:sz w:val="24"/>
-                <w:szCs w:val="26"/>
-                <w:lang w:val="en-US"/>
-              </w:rPr>
-              <w:t>Prepare MOCK data to be able to showcase the functionality of the software. </w:t>
-            </w:r>
-          </w:p>
-        </w:tc>
-        <w:tc>
-          <w:tcPr>
-            <w:tcW w:w="3090" w:type="dxa"/>
-            <w:tcBorders>
-              <w:top w:val="single" w:sz="6" w:space="0" w:color="DDD9C3"/>
-              <w:left w:val="single" w:sz="6" w:space="0" w:color="DDD9C3"/>
-              <w:bottom w:val="single" w:sz="6" w:space="0" w:color="DDD9C3"/>
-              <w:right w:val="single" w:sz="6" w:space="0" w:color="DDD9C3"/>
-            </w:tcBorders>
-            <w:shd w:val="clear" w:color="auto" w:fill="auto"/>
-            <w:vAlign w:val="center"/>
-            <w:hideMark/>
-          </w:tcPr>
-          <w:p>
-            <w:pPr>
-              <w:rPr>
-                <w:rFonts w:eastAsiaTheme="majorEastAsia" w:cstheme="majorBidi"/>
-                <w:b/>
-                <w:bCs/>
-                <w:sz w:val="24"/>
-                <w:szCs w:val="26"/>
-                <w:lang w:val="en-US"/>
-              </w:rPr>
-            </w:pPr>
-            <w:r>
-              <w:rPr>
-                <w:rFonts w:eastAsiaTheme="majorEastAsia" w:cstheme="majorBidi"/>
-                <w:b/>
-                <w:bCs/>
-                <w:sz w:val="24"/>
-                <w:szCs w:val="26"/>
-                <w:lang w:val="en-US"/>
-              </w:rPr>
-              <w:t>In this case the team should have a copy of the existing database on a local server. </w:t>
-            </w:r>
-          </w:p>
-          <w:p>
-            <w:pPr>
-              <w:rPr>
-                <w:rFonts w:eastAsiaTheme="majorEastAsia" w:cstheme="majorBidi"/>
-                <w:b/>
-                <w:bCs/>
-                <w:sz w:val="24"/>
-                <w:szCs w:val="26"/>
-                <w:lang w:val="en-US"/>
-              </w:rPr>
-            </w:pPr>
-            <w:r>
-              <w:rPr>
-                <w:rFonts w:eastAsiaTheme="majorEastAsia" w:cstheme="majorBidi"/>
-                <w:b/>
-                <w:bCs/>
-                <w:sz w:val="24"/>
-                <w:szCs w:val="26"/>
-                <w:lang w:val="en-US"/>
-              </w:rPr>
-              <w:t> </w:t>
-            </w:r>
-          </w:p>
-        </w:tc>
-      </w:tr>
-      <w:tr>
-        <w:trPr>
-          <w:trHeight w:val="300"/>
-        </w:trPr>
-        <w:tc>
-          <w:tcPr>
-            <w:tcW w:w="3255" w:type="dxa"/>
+            <w:tcW w:w="1843" w:type="dxa"/>
             <w:tcBorders>
               <w:top w:val="single" w:sz="6" w:space="0" w:color="DDD9C3"/>
               <w:left w:val="single" w:sz="6" w:space="0" w:color="DDD9C3"/>
@@ -6105,7 +5827,7 @@
                 <w:bCs/>
                 <w:sz w:val="24"/>
                 <w:szCs w:val="26"/>
-                <w:lang w:val="ru-RU"/>
+                <w:lang w:val="en-US"/>
               </w:rPr>
             </w:pPr>
             <w:r>
@@ -6117,8 +5839,21 @@
                 <w:szCs w:val="26"/>
                 <w:lang w:val="en-US"/>
               </w:rPr>
-              <w:t>4.</w:t>
-            </w:r>
+              <w:t>Hardware</w:t>
+            </w:r>
+          </w:p>
+          <w:p>
+            <w:pPr>
+              <w:jc w:val="center"/>
+              <w:rPr>
+                <w:rFonts w:eastAsiaTheme="majorEastAsia" w:cstheme="majorBidi"/>
+                <w:b/>
+                <w:bCs/>
+                <w:sz w:val="24"/>
+                <w:szCs w:val="26"/>
+                <w:lang w:val="ru-RU"/>
+              </w:rPr>
+            </w:pPr>
             <w:r>
               <w:rPr>
                 <w:rFonts w:eastAsiaTheme="majorEastAsia" w:cstheme="majorBidi"/>
@@ -6128,13 +5863,13 @@
                 <w:szCs w:val="26"/>
                 <w:lang w:val="en-US"/>
               </w:rPr>
-              <w:t>Hardware malfunction</w:t>
+              <w:t>malfunction</w:t>
             </w:r>
           </w:p>
         </w:tc>
         <w:tc>
           <w:tcPr>
-            <w:tcW w:w="3105" w:type="dxa"/>
+            <w:tcW w:w="3544" w:type="dxa"/>
             <w:tcBorders>
               <w:top w:val="single" w:sz="6" w:space="0" w:color="DDD9C3"/>
               <w:left w:val="single" w:sz="6" w:space="0" w:color="DDD9C3"/>
@@ -6171,7 +5906,7 @@
         </w:tc>
         <w:tc>
           <w:tcPr>
-            <w:tcW w:w="3090" w:type="dxa"/>
+            <w:tcW w:w="2977" w:type="dxa"/>
             <w:tcBorders>
               <w:top w:val="single" w:sz="6" w:space="0" w:color="DDD9C3"/>
               <w:left w:val="single" w:sz="6" w:space="0" w:color="DDD9C3"/>
@@ -6226,6 +5961,74 @@
                 <w:lang w:val="en-US"/>
               </w:rPr>
               <w:t> </w:t>
+            </w:r>
+          </w:p>
+        </w:tc>
+        <w:tc>
+          <w:tcPr>
+            <w:tcW w:w="1559" w:type="dxa"/>
+            <w:tcBorders>
+              <w:top w:val="single" w:sz="6" w:space="0" w:color="DDD9C3"/>
+              <w:left w:val="single" w:sz="6" w:space="0" w:color="DDD9C3"/>
+              <w:bottom w:val="single" w:sz="6" w:space="0" w:color="DDD9C3"/>
+              <w:right w:val="single" w:sz="6" w:space="0" w:color="DDD9C3"/>
+            </w:tcBorders>
+          </w:tcPr>
+          <w:p>
+            <w:pPr>
+              <w:rPr>
+                <w:rFonts w:eastAsiaTheme="majorEastAsia" w:cstheme="majorBidi"/>
+                <w:b/>
+                <w:bCs/>
+                <w:sz w:val="24"/>
+                <w:szCs w:val="26"/>
+                <w:lang w:val="en-US"/>
+              </w:rPr>
+            </w:pPr>
+            <w:r>
+              <w:rPr>
+                <w:rFonts w:eastAsiaTheme="majorEastAsia" w:cstheme="majorBidi"/>
+                <w:b/>
+                <w:bCs/>
+                <w:sz w:val="24"/>
+                <w:szCs w:val="26"/>
+                <w:lang w:val="en-US"/>
+              </w:rPr>
+              <w:t>Low</w:t>
+            </w:r>
+          </w:p>
+        </w:tc>
+        <w:tc>
+          <w:tcPr>
+            <w:tcW w:w="1559" w:type="dxa"/>
+            <w:tcBorders>
+              <w:top w:val="single" w:sz="6" w:space="0" w:color="DDD9C3"/>
+              <w:left w:val="single" w:sz="6" w:space="0" w:color="DDD9C3"/>
+              <w:bottom w:val="single" w:sz="6" w:space="0" w:color="DDD9C3"/>
+              <w:right w:val="single" w:sz="6" w:space="0" w:color="DDD9C3"/>
+            </w:tcBorders>
+          </w:tcPr>
+          <w:p>
+            <w:pPr>
+              <w:rPr>
+                <w:rFonts w:eastAsiaTheme="majorEastAsia" w:cstheme="majorBidi"/>
+                <w:b/>
+                <w:bCs/>
+                <w:sz w:val="24"/>
+                <w:szCs w:val="26"/>
+                <w:lang w:val="en-US"/>
+              </w:rPr>
+            </w:pPr>
+            <w:r>
+              <w:rPr>
+                <w:rFonts w:eastAsiaTheme="majorEastAsia" w:cstheme="majorBidi"/>
+                <w:b/>
+                <w:bCs/>
+                <w:sz w:val="24"/>
+                <w:szCs w:val="26"/>
+                <w:lang w:val="en-US"/>
+              </w:rPr>
+              <w:t>Medium</w:t>
             </w:r>
           </w:p>
         </w:tc>

</xml_diff>